<commit_message>
Final check in before submission
Final check in before submission
</commit_message>
<xml_diff>
--- a/Functional-Test-Table.docx
+++ b/Functional-Test-Table.docx
@@ -14,8 +14,6 @@
           <w:szCs w:val="44"/>
         </w:rPr>
       </w:pPr>
-      <w:bookmarkStart w:id="0" w:name="_GoBack"/>
-      <w:bookmarkEnd w:id="0"/>
       <w:r>
         <w:rPr>
           <w:rFonts w:asciiTheme="minorHAnsi" w:hAnsiTheme="minorHAnsi"/>
@@ -33,12 +31,12 @@
         <w:tblLook w:val="04A0" w:firstRow="1" w:lastRow="0" w:firstColumn="1" w:lastColumn="0" w:noHBand="0" w:noVBand="1"/>
       </w:tblPr>
       <w:tblGrid>
-        <w:gridCol w:w="856"/>
-        <w:gridCol w:w="1868"/>
-        <w:gridCol w:w="2877"/>
-        <w:gridCol w:w="1574"/>
-        <w:gridCol w:w="3112"/>
-        <w:gridCol w:w="3109"/>
+        <w:gridCol w:w="854"/>
+        <w:gridCol w:w="1861"/>
+        <w:gridCol w:w="2852"/>
+        <w:gridCol w:w="1643"/>
+        <w:gridCol w:w="3093"/>
+        <w:gridCol w:w="3093"/>
         <w:gridCol w:w="1104"/>
       </w:tblGrid>
       <w:tr>
@@ -47,7 +45,7 @@
         </w:trPr>
         <w:tc>
           <w:tcPr>
-            <w:tcW w:w="860" w:type="dxa"/>
+            <w:tcW w:w="854" w:type="dxa"/>
             <w:tcBorders>
               <w:top w:val="single" w:sz="8" w:space="0" w:color="000000"/>
               <w:left w:val="single" w:sz="8" w:space="0" w:color="000000"/>
@@ -87,7 +85,7 @@
         </w:tc>
         <w:tc>
           <w:tcPr>
-            <w:tcW w:w="1880" w:type="dxa"/>
+            <w:tcW w:w="1861" w:type="dxa"/>
             <w:tcBorders>
               <w:top w:val="single" w:sz="8" w:space="0" w:color="000000"/>
               <w:left w:val="nil"/>
@@ -127,7 +125,7 @@
         </w:tc>
         <w:tc>
           <w:tcPr>
-            <w:tcW w:w="2900" w:type="dxa"/>
+            <w:tcW w:w="2852" w:type="dxa"/>
             <w:tcBorders>
               <w:top w:val="single" w:sz="8" w:space="0" w:color="000000"/>
               <w:left w:val="nil"/>
@@ -167,7 +165,7 @@
         </w:tc>
         <w:tc>
           <w:tcPr>
-            <w:tcW w:w="1580" w:type="dxa"/>
+            <w:tcW w:w="1643" w:type="dxa"/>
             <w:tcBorders>
               <w:top w:val="single" w:sz="8" w:space="0" w:color="000000"/>
               <w:left w:val="nil"/>
@@ -207,7 +205,7 @@
         </w:tc>
         <w:tc>
           <w:tcPr>
-            <w:tcW w:w="3140" w:type="dxa"/>
+            <w:tcW w:w="3093" w:type="dxa"/>
             <w:tcBorders>
               <w:top w:val="single" w:sz="8" w:space="0" w:color="000000"/>
               <w:left w:val="nil"/>
@@ -247,7 +245,7 @@
         </w:tc>
         <w:tc>
           <w:tcPr>
-            <w:tcW w:w="3140" w:type="dxa"/>
+            <w:tcW w:w="3093" w:type="dxa"/>
             <w:tcBorders>
               <w:top w:val="single" w:sz="8" w:space="0" w:color="000000"/>
               <w:left w:val="nil"/>
@@ -287,7 +285,7 @@
         </w:tc>
         <w:tc>
           <w:tcPr>
-            <w:tcW w:w="1000" w:type="dxa"/>
+            <w:tcW w:w="1104" w:type="dxa"/>
             <w:tcBorders>
               <w:top w:val="single" w:sz="8" w:space="0" w:color="000000"/>
               <w:left w:val="nil"/>
@@ -332,7 +330,7 @@
         </w:trPr>
         <w:tc>
           <w:tcPr>
-            <w:tcW w:w="860" w:type="dxa"/>
+            <w:tcW w:w="854" w:type="dxa"/>
             <w:tcBorders>
               <w:top w:val="nil"/>
               <w:left w:val="single" w:sz="8" w:space="0" w:color="000000"/>
@@ -354,11 +352,20 @@
                 <w:szCs w:val="24"/>
               </w:rPr>
             </w:pPr>
-          </w:p>
-        </w:tc>
-        <w:tc>
-          <w:tcPr>
-            <w:tcW w:w="1880" w:type="dxa"/>
+            <w:r>
+              <w:rPr>
+                <w:rFonts w:eastAsia="Times New Roman" w:cs="Times New Roman"/>
+                <w:color w:val="000000"/>
+                <w:sz w:val="24"/>
+                <w:szCs w:val="24"/>
+              </w:rPr>
+              <w:t>1</w:t>
+            </w:r>
+          </w:p>
+        </w:tc>
+        <w:tc>
+          <w:tcPr>
+            <w:tcW w:w="1861" w:type="dxa"/>
             <w:tcBorders>
               <w:top w:val="nil"/>
               <w:left w:val="nil"/>
@@ -379,11 +386,20 @@
                 <w:szCs w:val="24"/>
               </w:rPr>
             </w:pPr>
-          </w:p>
-        </w:tc>
-        <w:tc>
-          <w:tcPr>
-            <w:tcW w:w="2900" w:type="dxa"/>
+            <w:r>
+              <w:rPr>
+                <w:rFonts w:eastAsia="Times New Roman" w:cs="Times New Roman"/>
+                <w:color w:val="000000"/>
+                <w:sz w:val="24"/>
+                <w:szCs w:val="24"/>
+              </w:rPr>
+              <w:t>To test an identifier token “epsilon”.  Expect to SHOW up in Cross Reference Information section</w:t>
+            </w:r>
+          </w:p>
+        </w:tc>
+        <w:tc>
+          <w:tcPr>
+            <w:tcW w:w="2852" w:type="dxa"/>
             <w:tcBorders>
               <w:top w:val="nil"/>
               <w:left w:val="nil"/>
@@ -404,11 +420,31 @@
                 <w:szCs w:val="24"/>
               </w:rPr>
             </w:pPr>
-          </w:p>
-        </w:tc>
-        <w:tc>
-          <w:tcPr>
-            <w:tcW w:w="1580" w:type="dxa"/>
+            <w:r>
+              <w:rPr>
+                <w:rFonts w:eastAsia="Times New Roman" w:cs="Times New Roman"/>
+                <w:color w:val="000000"/>
+                <w:sz w:val="24"/>
+                <w:szCs w:val="24"/>
+              </w:rPr>
+              <w:t>Assert that the require input is present in input file NEWTO</w:t>
+            </w:r>
+            <w:bookmarkStart w:id="0" w:name="_GoBack"/>
+            <w:bookmarkEnd w:id="0"/>
+            <w:r>
+              <w:rPr>
+                <w:rFonts w:eastAsia="Times New Roman" w:cs="Times New Roman"/>
+                <w:color w:val="000000"/>
+                <w:sz w:val="24"/>
+                <w:szCs w:val="24"/>
+              </w:rPr>
+              <w:t>N.PAS</w:t>
+            </w:r>
+          </w:p>
+        </w:tc>
+        <w:tc>
+          <w:tcPr>
+            <w:tcW w:w="1643" w:type="dxa"/>
             <w:tcBorders>
               <w:top w:val="nil"/>
               <w:left w:val="nil"/>
@@ -429,11 +465,20 @@
                 <w:szCs w:val="24"/>
               </w:rPr>
             </w:pPr>
-          </w:p>
-        </w:tc>
-        <w:tc>
-          <w:tcPr>
-            <w:tcW w:w="3140" w:type="dxa"/>
+            <w:r>
+              <w:rPr>
+                <w:rFonts w:eastAsia="Times New Roman" w:cs="Times New Roman"/>
+                <w:color w:val="000000"/>
+                <w:sz w:val="24"/>
+                <w:szCs w:val="24"/>
+              </w:rPr>
+              <w:t>epsilon.</w:t>
+            </w:r>
+          </w:p>
+        </w:tc>
+        <w:tc>
+          <w:tcPr>
+            <w:tcW w:w="3093" w:type="dxa"/>
             <w:tcBorders>
               <w:top w:val="nil"/>
               <w:left w:val="nil"/>
@@ -454,11 +499,212 @@
                 <w:szCs w:val="24"/>
               </w:rPr>
             </w:pPr>
-          </w:p>
-        </w:tc>
-        <w:tc>
-          <w:tcPr>
-            <w:tcW w:w="3140" w:type="dxa"/>
+            <w:r>
+              <w:rPr>
+                <w:rFonts w:eastAsia="Times New Roman" w:cs="Times New Roman"/>
+                <w:color w:val="000000"/>
+                <w:sz w:val="24"/>
+                <w:szCs w:val="24"/>
+              </w:rPr>
+              <w:t xml:space="preserve">   1: epsilon.    &gt;&gt; &lt;IDENTIFIER&gt;     epsilon</w:t>
+            </w:r>
+          </w:p>
+          <w:p>
+            <w:pPr>
+              <w:suppressAutoHyphens w:val="0"/>
+              <w:spacing w:after="0" w:line="240" w:lineRule="auto"/>
+              <w:rPr>
+                <w:rFonts w:eastAsia="Times New Roman" w:cs="Times New Roman"/>
+                <w:color w:val="000000"/>
+                <w:sz w:val="24"/>
+                <w:szCs w:val="24"/>
+              </w:rPr>
+            </w:pPr>
+            <w:r>
+              <w:rPr>
+                <w:rFonts w:eastAsia="Times New Roman" w:cs="Times New Roman"/>
+                <w:color w:val="000000"/>
+                <w:sz w:val="24"/>
+                <w:szCs w:val="24"/>
+              </w:rPr>
+              <w:t xml:space="preserve">    &gt;&gt; .                .</w:t>
+            </w:r>
+          </w:p>
+          <w:p>
+            <w:pPr>
+              <w:suppressAutoHyphens w:val="0"/>
+              <w:spacing w:after="0" w:line="240" w:lineRule="auto"/>
+              <w:rPr>
+                <w:rFonts w:eastAsia="Times New Roman" w:cs="Times New Roman"/>
+                <w:color w:val="000000"/>
+                <w:sz w:val="24"/>
+                <w:szCs w:val="24"/>
+              </w:rPr>
+            </w:pPr>
+          </w:p>
+          <w:p>
+            <w:pPr>
+              <w:suppressAutoHyphens w:val="0"/>
+              <w:spacing w:after="0" w:line="240" w:lineRule="auto"/>
+              <w:rPr>
+                <w:rFonts w:eastAsia="Times New Roman" w:cs="Times New Roman"/>
+                <w:color w:val="000000"/>
+                <w:sz w:val="24"/>
+                <w:szCs w:val="24"/>
+              </w:rPr>
+            </w:pPr>
+            <w:r>
+              <w:rPr>
+                <w:rFonts w:eastAsia="Times New Roman" w:cs="Times New Roman"/>
+                <w:color w:val="000000"/>
+                <w:sz w:val="24"/>
+                <w:szCs w:val="24"/>
+              </w:rPr>
+              <w:t>Cross Reference Information</w:t>
+            </w:r>
+          </w:p>
+          <w:p>
+            <w:pPr>
+              <w:suppressAutoHyphens w:val="0"/>
+              <w:spacing w:after="0" w:line="240" w:lineRule="auto"/>
+              <w:rPr>
+                <w:rFonts w:eastAsia="Times New Roman" w:cs="Times New Roman"/>
+                <w:color w:val="000000"/>
+                <w:sz w:val="24"/>
+                <w:szCs w:val="24"/>
+              </w:rPr>
+            </w:pPr>
+            <w:r>
+              <w:rPr>
+                <w:rFonts w:eastAsia="Times New Roman" w:cs="Times New Roman"/>
+                <w:color w:val="000000"/>
+                <w:sz w:val="24"/>
+                <w:szCs w:val="24"/>
+              </w:rPr>
+              <w:t>Identifier</w:t>
+            </w:r>
+            <w:r>
+              <w:rPr>
+                <w:rFonts w:eastAsia="Times New Roman" w:cs="Times New Roman"/>
+                <w:color w:val="000000"/>
+                <w:sz w:val="24"/>
+                <w:szCs w:val="24"/>
+              </w:rPr>
+              <w:tab/>
+            </w:r>
+            <w:r>
+              <w:rPr>
+                <w:rFonts w:eastAsia="Times New Roman" w:cs="Times New Roman"/>
+                <w:color w:val="000000"/>
+                <w:sz w:val="24"/>
+                <w:szCs w:val="24"/>
+              </w:rPr>
+              <w:tab/>
+              <w:t>Line Numbers</w:t>
+            </w:r>
+          </w:p>
+          <w:p>
+            <w:pPr>
+              <w:suppressAutoHyphens w:val="0"/>
+              <w:spacing w:after="0" w:line="240" w:lineRule="auto"/>
+              <w:rPr>
+                <w:rFonts w:eastAsia="Times New Roman" w:cs="Times New Roman"/>
+                <w:color w:val="000000"/>
+                <w:sz w:val="24"/>
+                <w:szCs w:val="24"/>
+              </w:rPr>
+            </w:pPr>
+            <w:r>
+              <w:rPr>
+                <w:rFonts w:eastAsia="Times New Roman" w:cs="Times New Roman"/>
+                <w:color w:val="000000"/>
+                <w:sz w:val="24"/>
+                <w:szCs w:val="24"/>
+              </w:rPr>
+              <w:t>----------</w:t>
+            </w:r>
+            <w:r>
+              <w:rPr>
+                <w:rFonts w:eastAsia="Times New Roman" w:cs="Times New Roman"/>
+                <w:color w:val="000000"/>
+                <w:sz w:val="24"/>
+                <w:szCs w:val="24"/>
+              </w:rPr>
+              <w:tab/>
+            </w:r>
+            <w:r>
+              <w:rPr>
+                <w:rFonts w:eastAsia="Times New Roman" w:cs="Times New Roman"/>
+                <w:color w:val="000000"/>
+                <w:sz w:val="24"/>
+                <w:szCs w:val="24"/>
+              </w:rPr>
+              <w:tab/>
+              <w:t>------------</w:t>
+            </w:r>
+          </w:p>
+          <w:p>
+            <w:pPr>
+              <w:suppressAutoHyphens w:val="0"/>
+              <w:spacing w:after="0" w:line="240" w:lineRule="auto"/>
+              <w:rPr>
+                <w:rFonts w:eastAsia="Times New Roman" w:cs="Times New Roman"/>
+                <w:color w:val="000000"/>
+                <w:sz w:val="24"/>
+                <w:szCs w:val="24"/>
+              </w:rPr>
+            </w:pPr>
+            <w:r>
+              <w:rPr>
+                <w:rFonts w:eastAsia="Times New Roman" w:cs="Times New Roman"/>
+                <w:color w:val="000000"/>
+                <w:sz w:val="24"/>
+                <w:szCs w:val="24"/>
+              </w:rPr>
+              <w:t>epsilon</w:t>
+            </w:r>
+            <w:r>
+              <w:rPr>
+                <w:rFonts w:eastAsia="Times New Roman" w:cs="Times New Roman"/>
+                <w:color w:val="000000"/>
+                <w:sz w:val="24"/>
+                <w:szCs w:val="24"/>
+              </w:rPr>
+              <w:tab/>
+            </w:r>
+            <w:r>
+              <w:rPr>
+                <w:rFonts w:eastAsia="Times New Roman" w:cs="Times New Roman"/>
+                <w:color w:val="000000"/>
+                <w:sz w:val="24"/>
+                <w:szCs w:val="24"/>
+              </w:rPr>
+              <w:tab/>
+            </w:r>
+            <w:r>
+              <w:rPr>
+                <w:rFonts w:eastAsia="Times New Roman" w:cs="Times New Roman"/>
+                <w:color w:val="000000"/>
+                <w:sz w:val="24"/>
+                <w:szCs w:val="24"/>
+              </w:rPr>
+              <w:tab/>
+            </w:r>
+            <w:r>
+              <w:rPr>
+                <w:rFonts w:eastAsia="Times New Roman" w:cs="Times New Roman"/>
+                <w:color w:val="000000"/>
+                <w:sz w:val="24"/>
+                <w:szCs w:val="24"/>
+              </w:rPr>
+              <w:tab/>
+              <w:t>1</w:t>
+            </w:r>
+          </w:p>
+        </w:tc>
+        <w:tc>
+          <w:tcPr>
+            <w:tcW w:w="3093" w:type="dxa"/>
             <w:tcBorders>
               <w:top w:val="nil"/>
               <w:left w:val="nil"/>
@@ -479,11 +725,212 @@
                 <w:szCs w:val="24"/>
               </w:rPr>
             </w:pPr>
-          </w:p>
-        </w:tc>
-        <w:tc>
-          <w:tcPr>
-            <w:tcW w:w="1000" w:type="dxa"/>
+            <w:r>
+              <w:rPr>
+                <w:rFonts w:eastAsia="Times New Roman" w:cs="Times New Roman"/>
+                <w:color w:val="000000"/>
+                <w:sz w:val="24"/>
+                <w:szCs w:val="24"/>
+              </w:rPr>
+              <w:t xml:space="preserve">   1: epsilon.    &gt;&gt; &lt;IDENTIFIER&gt;     epsilon</w:t>
+            </w:r>
+          </w:p>
+          <w:p>
+            <w:pPr>
+              <w:suppressAutoHyphens w:val="0"/>
+              <w:spacing w:after="0" w:line="240" w:lineRule="auto"/>
+              <w:rPr>
+                <w:rFonts w:eastAsia="Times New Roman" w:cs="Times New Roman"/>
+                <w:color w:val="000000"/>
+                <w:sz w:val="24"/>
+                <w:szCs w:val="24"/>
+              </w:rPr>
+            </w:pPr>
+            <w:r>
+              <w:rPr>
+                <w:rFonts w:eastAsia="Times New Roman" w:cs="Times New Roman"/>
+                <w:color w:val="000000"/>
+                <w:sz w:val="24"/>
+                <w:szCs w:val="24"/>
+              </w:rPr>
+              <w:t xml:space="preserve">    &gt;&gt; .                .</w:t>
+            </w:r>
+          </w:p>
+          <w:p>
+            <w:pPr>
+              <w:suppressAutoHyphens w:val="0"/>
+              <w:spacing w:after="0" w:line="240" w:lineRule="auto"/>
+              <w:rPr>
+                <w:rFonts w:eastAsia="Times New Roman" w:cs="Times New Roman"/>
+                <w:color w:val="000000"/>
+                <w:sz w:val="24"/>
+                <w:szCs w:val="24"/>
+              </w:rPr>
+            </w:pPr>
+          </w:p>
+          <w:p>
+            <w:pPr>
+              <w:suppressAutoHyphens w:val="0"/>
+              <w:spacing w:after="0" w:line="240" w:lineRule="auto"/>
+              <w:rPr>
+                <w:rFonts w:eastAsia="Times New Roman" w:cs="Times New Roman"/>
+                <w:color w:val="000000"/>
+                <w:sz w:val="24"/>
+                <w:szCs w:val="24"/>
+              </w:rPr>
+            </w:pPr>
+            <w:r>
+              <w:rPr>
+                <w:rFonts w:eastAsia="Times New Roman" w:cs="Times New Roman"/>
+                <w:color w:val="000000"/>
+                <w:sz w:val="24"/>
+                <w:szCs w:val="24"/>
+              </w:rPr>
+              <w:t>Cross Reference Information</w:t>
+            </w:r>
+          </w:p>
+          <w:p>
+            <w:pPr>
+              <w:suppressAutoHyphens w:val="0"/>
+              <w:spacing w:after="0" w:line="240" w:lineRule="auto"/>
+              <w:rPr>
+                <w:rFonts w:eastAsia="Times New Roman" w:cs="Times New Roman"/>
+                <w:color w:val="000000"/>
+                <w:sz w:val="24"/>
+                <w:szCs w:val="24"/>
+              </w:rPr>
+            </w:pPr>
+            <w:r>
+              <w:rPr>
+                <w:rFonts w:eastAsia="Times New Roman" w:cs="Times New Roman"/>
+                <w:color w:val="000000"/>
+                <w:sz w:val="24"/>
+                <w:szCs w:val="24"/>
+              </w:rPr>
+              <w:t>Identifier</w:t>
+            </w:r>
+            <w:r>
+              <w:rPr>
+                <w:rFonts w:eastAsia="Times New Roman" w:cs="Times New Roman"/>
+                <w:color w:val="000000"/>
+                <w:sz w:val="24"/>
+                <w:szCs w:val="24"/>
+              </w:rPr>
+              <w:tab/>
+            </w:r>
+            <w:r>
+              <w:rPr>
+                <w:rFonts w:eastAsia="Times New Roman" w:cs="Times New Roman"/>
+                <w:color w:val="000000"/>
+                <w:sz w:val="24"/>
+                <w:szCs w:val="24"/>
+              </w:rPr>
+              <w:tab/>
+              <w:t>Line Numbers</w:t>
+            </w:r>
+          </w:p>
+          <w:p>
+            <w:pPr>
+              <w:suppressAutoHyphens w:val="0"/>
+              <w:spacing w:after="0" w:line="240" w:lineRule="auto"/>
+              <w:rPr>
+                <w:rFonts w:eastAsia="Times New Roman" w:cs="Times New Roman"/>
+                <w:color w:val="000000"/>
+                <w:sz w:val="24"/>
+                <w:szCs w:val="24"/>
+              </w:rPr>
+            </w:pPr>
+            <w:r>
+              <w:rPr>
+                <w:rFonts w:eastAsia="Times New Roman" w:cs="Times New Roman"/>
+                <w:color w:val="000000"/>
+                <w:sz w:val="24"/>
+                <w:szCs w:val="24"/>
+              </w:rPr>
+              <w:t>----------</w:t>
+            </w:r>
+            <w:r>
+              <w:rPr>
+                <w:rFonts w:eastAsia="Times New Roman" w:cs="Times New Roman"/>
+                <w:color w:val="000000"/>
+                <w:sz w:val="24"/>
+                <w:szCs w:val="24"/>
+              </w:rPr>
+              <w:tab/>
+            </w:r>
+            <w:r>
+              <w:rPr>
+                <w:rFonts w:eastAsia="Times New Roman" w:cs="Times New Roman"/>
+                <w:color w:val="000000"/>
+                <w:sz w:val="24"/>
+                <w:szCs w:val="24"/>
+              </w:rPr>
+              <w:tab/>
+              <w:t>------------</w:t>
+            </w:r>
+          </w:p>
+          <w:p>
+            <w:pPr>
+              <w:suppressAutoHyphens w:val="0"/>
+              <w:spacing w:after="0" w:line="240" w:lineRule="auto"/>
+              <w:rPr>
+                <w:rFonts w:eastAsia="Times New Roman" w:cs="Times New Roman"/>
+                <w:color w:val="000000"/>
+                <w:sz w:val="24"/>
+                <w:szCs w:val="24"/>
+              </w:rPr>
+            </w:pPr>
+            <w:r>
+              <w:rPr>
+                <w:rFonts w:eastAsia="Times New Roman" w:cs="Times New Roman"/>
+                <w:color w:val="000000"/>
+                <w:sz w:val="24"/>
+                <w:szCs w:val="24"/>
+              </w:rPr>
+              <w:t>epsilon</w:t>
+            </w:r>
+            <w:r>
+              <w:rPr>
+                <w:rFonts w:eastAsia="Times New Roman" w:cs="Times New Roman"/>
+                <w:color w:val="000000"/>
+                <w:sz w:val="24"/>
+                <w:szCs w:val="24"/>
+              </w:rPr>
+              <w:tab/>
+            </w:r>
+            <w:r>
+              <w:rPr>
+                <w:rFonts w:eastAsia="Times New Roman" w:cs="Times New Roman"/>
+                <w:color w:val="000000"/>
+                <w:sz w:val="24"/>
+                <w:szCs w:val="24"/>
+              </w:rPr>
+              <w:tab/>
+            </w:r>
+            <w:r>
+              <w:rPr>
+                <w:rFonts w:eastAsia="Times New Roman" w:cs="Times New Roman"/>
+                <w:color w:val="000000"/>
+                <w:sz w:val="24"/>
+                <w:szCs w:val="24"/>
+              </w:rPr>
+              <w:tab/>
+            </w:r>
+            <w:r>
+              <w:rPr>
+                <w:rFonts w:eastAsia="Times New Roman" w:cs="Times New Roman"/>
+                <w:color w:val="000000"/>
+                <w:sz w:val="24"/>
+                <w:szCs w:val="24"/>
+              </w:rPr>
+              <w:tab/>
+              <w:t>1</w:t>
+            </w:r>
+          </w:p>
+        </w:tc>
+        <w:tc>
+          <w:tcPr>
+            <w:tcW w:w="1104" w:type="dxa"/>
             <w:tcBorders>
               <w:top w:val="nil"/>
               <w:left w:val="nil"/>
@@ -505,6 +952,820 @@
                 <w:szCs w:val="24"/>
               </w:rPr>
             </w:pPr>
+            <w:r>
+              <w:rPr>
+                <w:rFonts w:eastAsia="Times New Roman" w:cs="Times New Roman"/>
+                <w:color w:val="000000"/>
+                <w:sz w:val="24"/>
+                <w:szCs w:val="24"/>
+              </w:rPr>
+              <w:t>passed</w:t>
+            </w:r>
+          </w:p>
+        </w:tc>
+      </w:tr>
+      <w:tr>
+        <w:trPr>
+          <w:trHeight w:val="960"/>
+        </w:trPr>
+        <w:tc>
+          <w:tcPr>
+            <w:tcW w:w="854" w:type="dxa"/>
+            <w:tcBorders>
+              <w:top w:val="nil"/>
+              <w:left w:val="single" w:sz="8" w:space="0" w:color="000000"/>
+              <w:bottom w:val="single" w:sz="8" w:space="0" w:color="000000"/>
+              <w:right w:val="single" w:sz="8" w:space="0" w:color="000000"/>
+            </w:tcBorders>
+            <w:shd w:val="clear" w:color="auto" w:fill="auto"/>
+            <w:vAlign w:val="center"/>
+          </w:tcPr>
+          <w:p>
+            <w:pPr>
+              <w:suppressAutoHyphens w:val="0"/>
+              <w:spacing w:after="0" w:line="240" w:lineRule="auto"/>
+              <w:jc w:val="center"/>
+              <w:rPr>
+                <w:rFonts w:eastAsia="Times New Roman" w:cs="Times New Roman"/>
+                <w:color w:val="000000"/>
+                <w:sz w:val="24"/>
+                <w:szCs w:val="24"/>
+              </w:rPr>
+            </w:pPr>
+            <w:r>
+              <w:rPr>
+                <w:rFonts w:eastAsia="Times New Roman" w:cs="Times New Roman"/>
+                <w:color w:val="000000"/>
+                <w:sz w:val="24"/>
+                <w:szCs w:val="24"/>
+              </w:rPr>
+              <w:t>2</w:t>
+            </w:r>
+          </w:p>
+        </w:tc>
+        <w:tc>
+          <w:tcPr>
+            <w:tcW w:w="1861" w:type="dxa"/>
+            <w:tcBorders>
+              <w:top w:val="nil"/>
+              <w:left w:val="nil"/>
+              <w:bottom w:val="single" w:sz="8" w:space="0" w:color="000000"/>
+              <w:right w:val="single" w:sz="8" w:space="0" w:color="000000"/>
+            </w:tcBorders>
+            <w:shd w:val="clear" w:color="auto" w:fill="auto"/>
+            <w:vAlign w:val="center"/>
+          </w:tcPr>
+          <w:p>
+            <w:pPr>
+              <w:suppressAutoHyphens w:val="0"/>
+              <w:spacing w:after="0" w:line="240" w:lineRule="auto"/>
+              <w:rPr>
+                <w:rFonts w:eastAsia="Times New Roman" w:cs="Times New Roman"/>
+                <w:color w:val="000000"/>
+                <w:sz w:val="24"/>
+                <w:szCs w:val="24"/>
+              </w:rPr>
+            </w:pPr>
+            <w:r>
+              <w:rPr>
+                <w:rFonts w:eastAsia="Times New Roman" w:cs="Times New Roman"/>
+                <w:color w:val="000000"/>
+                <w:sz w:val="24"/>
+                <w:szCs w:val="24"/>
+              </w:rPr>
+              <w:t>To test a none- identifier token “Program”.  Expect to NOT show up in Cross Reference Information section.</w:t>
+            </w:r>
+          </w:p>
+        </w:tc>
+        <w:tc>
+          <w:tcPr>
+            <w:tcW w:w="2852" w:type="dxa"/>
+            <w:tcBorders>
+              <w:top w:val="nil"/>
+              <w:left w:val="nil"/>
+              <w:bottom w:val="single" w:sz="8" w:space="0" w:color="000000"/>
+              <w:right w:val="single" w:sz="8" w:space="0" w:color="000000"/>
+            </w:tcBorders>
+            <w:shd w:val="clear" w:color="auto" w:fill="auto"/>
+            <w:vAlign w:val="center"/>
+          </w:tcPr>
+          <w:p>
+            <w:pPr>
+              <w:suppressAutoHyphens w:val="0"/>
+              <w:spacing w:after="0" w:line="240" w:lineRule="auto"/>
+              <w:rPr>
+                <w:rFonts w:eastAsia="Times New Roman" w:cs="Times New Roman"/>
+                <w:color w:val="000000"/>
+                <w:sz w:val="24"/>
+                <w:szCs w:val="24"/>
+              </w:rPr>
+            </w:pPr>
+            <w:r>
+              <w:rPr>
+                <w:rFonts w:eastAsia="Times New Roman" w:cs="Times New Roman"/>
+                <w:color w:val="000000"/>
+                <w:sz w:val="24"/>
+                <w:szCs w:val="24"/>
+              </w:rPr>
+              <w:t>Assert that the require input is present in input file NEWTON.PAS</w:t>
+            </w:r>
+          </w:p>
+        </w:tc>
+        <w:tc>
+          <w:tcPr>
+            <w:tcW w:w="1643" w:type="dxa"/>
+            <w:tcBorders>
+              <w:top w:val="nil"/>
+              <w:left w:val="nil"/>
+              <w:bottom w:val="single" w:sz="8" w:space="0" w:color="000000"/>
+              <w:right w:val="single" w:sz="8" w:space="0" w:color="000000"/>
+            </w:tcBorders>
+            <w:shd w:val="clear" w:color="auto" w:fill="auto"/>
+            <w:vAlign w:val="center"/>
+          </w:tcPr>
+          <w:p>
+            <w:pPr>
+              <w:suppressAutoHyphens w:val="0"/>
+              <w:spacing w:after="0" w:line="240" w:lineRule="auto"/>
+              <w:rPr>
+                <w:rFonts w:eastAsia="Times New Roman" w:cs="Times New Roman"/>
+                <w:color w:val="000000"/>
+                <w:sz w:val="24"/>
+                <w:szCs w:val="24"/>
+              </w:rPr>
+            </w:pPr>
+            <w:r>
+              <w:rPr>
+                <w:rFonts w:eastAsia="Times New Roman" w:cs="Times New Roman"/>
+                <w:color w:val="000000"/>
+                <w:sz w:val="24"/>
+                <w:szCs w:val="24"/>
+              </w:rPr>
+              <w:t>Program.</w:t>
+            </w:r>
+          </w:p>
+        </w:tc>
+        <w:tc>
+          <w:tcPr>
+            <w:tcW w:w="3093" w:type="dxa"/>
+            <w:tcBorders>
+              <w:top w:val="nil"/>
+              <w:left w:val="nil"/>
+              <w:bottom w:val="single" w:sz="8" w:space="0" w:color="000000"/>
+              <w:right w:val="single" w:sz="8" w:space="0" w:color="000000"/>
+            </w:tcBorders>
+            <w:shd w:val="clear" w:color="auto" w:fill="auto"/>
+            <w:vAlign w:val="center"/>
+          </w:tcPr>
+          <w:p>
+            <w:pPr>
+              <w:suppressAutoHyphens w:val="0"/>
+              <w:spacing w:after="0" w:line="240" w:lineRule="auto"/>
+              <w:rPr>
+                <w:rFonts w:eastAsia="Times New Roman" w:cs="Times New Roman"/>
+                <w:color w:val="000000"/>
+                <w:sz w:val="24"/>
+                <w:szCs w:val="24"/>
+              </w:rPr>
+            </w:pPr>
+            <w:r>
+              <w:rPr>
+                <w:rFonts w:eastAsia="Times New Roman" w:cs="Times New Roman"/>
+                <w:color w:val="000000"/>
+                <w:sz w:val="24"/>
+                <w:szCs w:val="24"/>
+              </w:rPr>
+              <w:t xml:space="preserve">   1: Program.    &gt;&gt; PROGRAM          program</w:t>
+            </w:r>
+          </w:p>
+          <w:p>
+            <w:pPr>
+              <w:suppressAutoHyphens w:val="0"/>
+              <w:spacing w:after="0" w:line="240" w:lineRule="auto"/>
+              <w:rPr>
+                <w:rFonts w:eastAsia="Times New Roman" w:cs="Times New Roman"/>
+                <w:color w:val="000000"/>
+                <w:sz w:val="24"/>
+                <w:szCs w:val="24"/>
+              </w:rPr>
+            </w:pPr>
+            <w:r>
+              <w:rPr>
+                <w:rFonts w:eastAsia="Times New Roman" w:cs="Times New Roman"/>
+                <w:color w:val="000000"/>
+                <w:sz w:val="24"/>
+                <w:szCs w:val="24"/>
+              </w:rPr>
+              <w:t xml:space="preserve">    &gt;&gt; .                .</w:t>
+            </w:r>
+          </w:p>
+          <w:p>
+            <w:pPr>
+              <w:suppressAutoHyphens w:val="0"/>
+              <w:spacing w:after="0" w:line="240" w:lineRule="auto"/>
+              <w:rPr>
+                <w:rFonts w:eastAsia="Times New Roman" w:cs="Times New Roman"/>
+                <w:color w:val="000000"/>
+                <w:sz w:val="24"/>
+                <w:szCs w:val="24"/>
+              </w:rPr>
+            </w:pPr>
+          </w:p>
+          <w:p>
+            <w:pPr>
+              <w:suppressAutoHyphens w:val="0"/>
+              <w:spacing w:after="0" w:line="240" w:lineRule="auto"/>
+              <w:rPr>
+                <w:rFonts w:eastAsia="Times New Roman" w:cs="Times New Roman"/>
+                <w:color w:val="000000"/>
+                <w:sz w:val="24"/>
+                <w:szCs w:val="24"/>
+              </w:rPr>
+            </w:pPr>
+            <w:r>
+              <w:rPr>
+                <w:rFonts w:eastAsia="Times New Roman" w:cs="Times New Roman"/>
+                <w:color w:val="000000"/>
+                <w:sz w:val="24"/>
+                <w:szCs w:val="24"/>
+              </w:rPr>
+              <w:t>Cross Reference Information</w:t>
+            </w:r>
+          </w:p>
+          <w:p>
+            <w:pPr>
+              <w:suppressAutoHyphens w:val="0"/>
+              <w:spacing w:after="0" w:line="240" w:lineRule="auto"/>
+              <w:rPr>
+                <w:rFonts w:eastAsia="Times New Roman" w:cs="Times New Roman"/>
+                <w:color w:val="000000"/>
+                <w:sz w:val="24"/>
+                <w:szCs w:val="24"/>
+              </w:rPr>
+            </w:pPr>
+            <w:r>
+              <w:rPr>
+                <w:rFonts w:eastAsia="Times New Roman" w:cs="Times New Roman"/>
+                <w:color w:val="000000"/>
+                <w:sz w:val="24"/>
+                <w:szCs w:val="24"/>
+              </w:rPr>
+              <w:t>Identifier</w:t>
+            </w:r>
+            <w:r>
+              <w:rPr>
+                <w:rFonts w:eastAsia="Times New Roman" w:cs="Times New Roman"/>
+                <w:color w:val="000000"/>
+                <w:sz w:val="24"/>
+                <w:szCs w:val="24"/>
+              </w:rPr>
+              <w:tab/>
+            </w:r>
+            <w:r>
+              <w:rPr>
+                <w:rFonts w:eastAsia="Times New Roman" w:cs="Times New Roman"/>
+                <w:color w:val="000000"/>
+                <w:sz w:val="24"/>
+                <w:szCs w:val="24"/>
+              </w:rPr>
+              <w:tab/>
+              <w:t>Line Numbers</w:t>
+            </w:r>
+          </w:p>
+          <w:p>
+            <w:pPr>
+              <w:suppressAutoHyphens w:val="0"/>
+              <w:spacing w:after="0" w:line="240" w:lineRule="auto"/>
+              <w:rPr>
+                <w:rFonts w:eastAsia="Times New Roman" w:cs="Times New Roman"/>
+                <w:color w:val="000000"/>
+                <w:sz w:val="24"/>
+                <w:szCs w:val="24"/>
+              </w:rPr>
+            </w:pPr>
+            <w:r>
+              <w:rPr>
+                <w:rFonts w:eastAsia="Times New Roman" w:cs="Times New Roman"/>
+                <w:color w:val="000000"/>
+                <w:sz w:val="24"/>
+                <w:szCs w:val="24"/>
+              </w:rPr>
+              <w:t>----------</w:t>
+            </w:r>
+            <w:r>
+              <w:rPr>
+                <w:rFonts w:eastAsia="Times New Roman" w:cs="Times New Roman"/>
+                <w:color w:val="000000"/>
+                <w:sz w:val="24"/>
+                <w:szCs w:val="24"/>
+              </w:rPr>
+              <w:tab/>
+            </w:r>
+            <w:r>
+              <w:rPr>
+                <w:rFonts w:eastAsia="Times New Roman" w:cs="Times New Roman"/>
+                <w:color w:val="000000"/>
+                <w:sz w:val="24"/>
+                <w:szCs w:val="24"/>
+              </w:rPr>
+              <w:tab/>
+              <w:t>------------</w:t>
+            </w:r>
+          </w:p>
+        </w:tc>
+        <w:tc>
+          <w:tcPr>
+            <w:tcW w:w="3093" w:type="dxa"/>
+            <w:tcBorders>
+              <w:top w:val="nil"/>
+              <w:left w:val="nil"/>
+              <w:bottom w:val="single" w:sz="8" w:space="0" w:color="000000"/>
+              <w:right w:val="single" w:sz="8" w:space="0" w:color="000000"/>
+            </w:tcBorders>
+            <w:shd w:val="clear" w:color="auto" w:fill="auto"/>
+            <w:vAlign w:val="center"/>
+          </w:tcPr>
+          <w:p>
+            <w:pPr>
+              <w:suppressAutoHyphens w:val="0"/>
+              <w:spacing w:after="0" w:line="240" w:lineRule="auto"/>
+              <w:rPr>
+                <w:rFonts w:eastAsia="Times New Roman" w:cs="Times New Roman"/>
+                <w:color w:val="000000"/>
+                <w:sz w:val="24"/>
+                <w:szCs w:val="24"/>
+              </w:rPr>
+            </w:pPr>
+            <w:r>
+              <w:rPr>
+                <w:rFonts w:eastAsia="Times New Roman" w:cs="Times New Roman"/>
+                <w:color w:val="000000"/>
+                <w:sz w:val="24"/>
+                <w:szCs w:val="24"/>
+              </w:rPr>
+              <w:t xml:space="preserve">   1: Program.    &gt;&gt; PROGRAM          program</w:t>
+            </w:r>
+          </w:p>
+          <w:p>
+            <w:pPr>
+              <w:suppressAutoHyphens w:val="0"/>
+              <w:spacing w:after="0" w:line="240" w:lineRule="auto"/>
+              <w:rPr>
+                <w:rFonts w:eastAsia="Times New Roman" w:cs="Times New Roman"/>
+                <w:color w:val="000000"/>
+                <w:sz w:val="24"/>
+                <w:szCs w:val="24"/>
+              </w:rPr>
+            </w:pPr>
+            <w:r>
+              <w:rPr>
+                <w:rFonts w:eastAsia="Times New Roman" w:cs="Times New Roman"/>
+                <w:color w:val="000000"/>
+                <w:sz w:val="24"/>
+                <w:szCs w:val="24"/>
+              </w:rPr>
+              <w:t xml:space="preserve">    &gt;&gt; .                .</w:t>
+            </w:r>
+          </w:p>
+          <w:p>
+            <w:pPr>
+              <w:suppressAutoHyphens w:val="0"/>
+              <w:spacing w:after="0" w:line="240" w:lineRule="auto"/>
+              <w:rPr>
+                <w:rFonts w:eastAsia="Times New Roman" w:cs="Times New Roman"/>
+                <w:color w:val="000000"/>
+                <w:sz w:val="24"/>
+                <w:szCs w:val="24"/>
+              </w:rPr>
+            </w:pPr>
+          </w:p>
+          <w:p>
+            <w:pPr>
+              <w:suppressAutoHyphens w:val="0"/>
+              <w:spacing w:after="0" w:line="240" w:lineRule="auto"/>
+              <w:rPr>
+                <w:rFonts w:eastAsia="Times New Roman" w:cs="Times New Roman"/>
+                <w:color w:val="000000"/>
+                <w:sz w:val="24"/>
+                <w:szCs w:val="24"/>
+              </w:rPr>
+            </w:pPr>
+            <w:r>
+              <w:rPr>
+                <w:rFonts w:eastAsia="Times New Roman" w:cs="Times New Roman"/>
+                <w:color w:val="000000"/>
+                <w:sz w:val="24"/>
+                <w:szCs w:val="24"/>
+              </w:rPr>
+              <w:t>Cross Reference Information</w:t>
+            </w:r>
+          </w:p>
+          <w:p>
+            <w:pPr>
+              <w:suppressAutoHyphens w:val="0"/>
+              <w:spacing w:after="0" w:line="240" w:lineRule="auto"/>
+              <w:rPr>
+                <w:rFonts w:eastAsia="Times New Roman" w:cs="Times New Roman"/>
+                <w:color w:val="000000"/>
+                <w:sz w:val="24"/>
+                <w:szCs w:val="24"/>
+              </w:rPr>
+            </w:pPr>
+            <w:r>
+              <w:rPr>
+                <w:rFonts w:eastAsia="Times New Roman" w:cs="Times New Roman"/>
+                <w:color w:val="000000"/>
+                <w:sz w:val="24"/>
+                <w:szCs w:val="24"/>
+              </w:rPr>
+              <w:t>Identifier</w:t>
+            </w:r>
+            <w:r>
+              <w:rPr>
+                <w:rFonts w:eastAsia="Times New Roman" w:cs="Times New Roman"/>
+                <w:color w:val="000000"/>
+                <w:sz w:val="24"/>
+                <w:szCs w:val="24"/>
+              </w:rPr>
+              <w:tab/>
+            </w:r>
+            <w:r>
+              <w:rPr>
+                <w:rFonts w:eastAsia="Times New Roman" w:cs="Times New Roman"/>
+                <w:color w:val="000000"/>
+                <w:sz w:val="24"/>
+                <w:szCs w:val="24"/>
+              </w:rPr>
+              <w:tab/>
+              <w:t>Line Numbers</w:t>
+            </w:r>
+          </w:p>
+          <w:p>
+            <w:pPr>
+              <w:suppressAutoHyphens w:val="0"/>
+              <w:spacing w:after="0" w:line="240" w:lineRule="auto"/>
+              <w:rPr>
+                <w:rFonts w:eastAsia="Times New Roman" w:cs="Times New Roman"/>
+                <w:color w:val="000000"/>
+                <w:sz w:val="24"/>
+                <w:szCs w:val="24"/>
+              </w:rPr>
+            </w:pPr>
+            <w:r>
+              <w:rPr>
+                <w:rFonts w:eastAsia="Times New Roman" w:cs="Times New Roman"/>
+                <w:color w:val="000000"/>
+                <w:sz w:val="24"/>
+                <w:szCs w:val="24"/>
+              </w:rPr>
+              <w:t>----------</w:t>
+            </w:r>
+            <w:r>
+              <w:rPr>
+                <w:rFonts w:eastAsia="Times New Roman" w:cs="Times New Roman"/>
+                <w:color w:val="000000"/>
+                <w:sz w:val="24"/>
+                <w:szCs w:val="24"/>
+              </w:rPr>
+              <w:tab/>
+            </w:r>
+            <w:r>
+              <w:rPr>
+                <w:rFonts w:eastAsia="Times New Roman" w:cs="Times New Roman"/>
+                <w:color w:val="000000"/>
+                <w:sz w:val="24"/>
+                <w:szCs w:val="24"/>
+              </w:rPr>
+              <w:tab/>
+              <w:t>------------</w:t>
+            </w:r>
+          </w:p>
+        </w:tc>
+        <w:tc>
+          <w:tcPr>
+            <w:tcW w:w="1104" w:type="dxa"/>
+            <w:tcBorders>
+              <w:top w:val="nil"/>
+              <w:left w:val="nil"/>
+              <w:bottom w:val="single" w:sz="8" w:space="0" w:color="000000"/>
+              <w:right w:val="single" w:sz="8" w:space="0" w:color="000000"/>
+            </w:tcBorders>
+            <w:shd w:val="clear" w:color="auto" w:fill="auto"/>
+            <w:vAlign w:val="center"/>
+          </w:tcPr>
+          <w:p>
+            <w:pPr>
+              <w:suppressAutoHyphens w:val="0"/>
+              <w:spacing w:after="0" w:line="240" w:lineRule="auto"/>
+              <w:jc w:val="center"/>
+              <w:rPr>
+                <w:rFonts w:eastAsia="Times New Roman" w:cs="Times New Roman"/>
+                <w:color w:val="000000"/>
+                <w:sz w:val="24"/>
+                <w:szCs w:val="24"/>
+              </w:rPr>
+            </w:pPr>
+            <w:r>
+              <w:rPr>
+                <w:rFonts w:eastAsia="Times New Roman" w:cs="Times New Roman"/>
+                <w:color w:val="000000"/>
+                <w:sz w:val="24"/>
+                <w:szCs w:val="24"/>
+              </w:rPr>
+              <w:t>passed</w:t>
+            </w:r>
+          </w:p>
+        </w:tc>
+      </w:tr>
+      <w:tr>
+        <w:trPr>
+          <w:trHeight w:val="960"/>
+        </w:trPr>
+        <w:tc>
+          <w:tcPr>
+            <w:tcW w:w="854" w:type="dxa"/>
+            <w:tcBorders>
+              <w:top w:val="nil"/>
+              <w:left w:val="single" w:sz="8" w:space="0" w:color="000000"/>
+              <w:bottom w:val="single" w:sz="8" w:space="0" w:color="000000"/>
+              <w:right w:val="single" w:sz="8" w:space="0" w:color="000000"/>
+            </w:tcBorders>
+            <w:shd w:val="clear" w:color="auto" w:fill="auto"/>
+            <w:vAlign w:val="center"/>
+            <w:hideMark/>
+          </w:tcPr>
+          <w:p>
+            <w:pPr>
+              <w:suppressAutoHyphens w:val="0"/>
+              <w:spacing w:after="0" w:line="240" w:lineRule="auto"/>
+              <w:jc w:val="center"/>
+              <w:rPr>
+                <w:rFonts w:eastAsia="Times New Roman" w:cs="Times New Roman"/>
+                <w:color w:val="000000"/>
+                <w:sz w:val="24"/>
+                <w:szCs w:val="24"/>
+              </w:rPr>
+            </w:pPr>
+            <w:r>
+              <w:rPr>
+                <w:rFonts w:eastAsia="Times New Roman" w:cs="Times New Roman"/>
+                <w:color w:val="000000"/>
+                <w:sz w:val="24"/>
+                <w:szCs w:val="24"/>
+              </w:rPr>
+              <w:t>3</w:t>
+            </w:r>
+          </w:p>
+        </w:tc>
+        <w:tc>
+          <w:tcPr>
+            <w:tcW w:w="1861" w:type="dxa"/>
+            <w:tcBorders>
+              <w:top w:val="nil"/>
+              <w:left w:val="nil"/>
+              <w:bottom w:val="single" w:sz="8" w:space="0" w:color="000000"/>
+              <w:right w:val="single" w:sz="8" w:space="0" w:color="000000"/>
+            </w:tcBorders>
+            <w:shd w:val="clear" w:color="auto" w:fill="auto"/>
+            <w:vAlign w:val="center"/>
+            <w:hideMark/>
+          </w:tcPr>
+          <w:p>
+            <w:pPr>
+              <w:suppressAutoHyphens w:val="0"/>
+              <w:spacing w:after="0" w:line="240" w:lineRule="auto"/>
+              <w:rPr>
+                <w:rFonts w:eastAsia="Times New Roman" w:cs="Times New Roman"/>
+                <w:color w:val="000000"/>
+                <w:sz w:val="24"/>
+                <w:szCs w:val="24"/>
+              </w:rPr>
+            </w:pPr>
+            <w:r>
+              <w:rPr>
+                <w:rFonts w:eastAsia="Times New Roman" w:cs="Times New Roman"/>
+                <w:color w:val="000000"/>
+                <w:sz w:val="24"/>
+                <w:szCs w:val="24"/>
+              </w:rPr>
+              <w:t>To test an Identifier token - writeln</w:t>
+            </w:r>
+          </w:p>
+        </w:tc>
+        <w:tc>
+          <w:tcPr>
+            <w:tcW w:w="2852" w:type="dxa"/>
+            <w:tcBorders>
+              <w:top w:val="nil"/>
+              <w:left w:val="nil"/>
+              <w:bottom w:val="single" w:sz="8" w:space="0" w:color="000000"/>
+              <w:right w:val="single" w:sz="8" w:space="0" w:color="000000"/>
+            </w:tcBorders>
+            <w:shd w:val="clear" w:color="auto" w:fill="auto"/>
+            <w:vAlign w:val="center"/>
+            <w:hideMark/>
+          </w:tcPr>
+          <w:p>
+            <w:pPr>
+              <w:suppressAutoHyphens w:val="0"/>
+              <w:spacing w:after="0" w:line="240" w:lineRule="auto"/>
+              <w:rPr>
+                <w:rFonts w:eastAsia="Times New Roman" w:cs="Times New Roman"/>
+                <w:color w:val="000000"/>
+                <w:sz w:val="24"/>
+                <w:szCs w:val="24"/>
+              </w:rPr>
+            </w:pPr>
+            <w:r>
+              <w:rPr>
+                <w:rFonts w:eastAsia="Times New Roman" w:cs="Times New Roman"/>
+                <w:color w:val="000000"/>
+                <w:sz w:val="24"/>
+                <w:szCs w:val="24"/>
+              </w:rPr>
+              <w:t>Assert that the require input is present in input file NEWTON.PAS at line 11</w:t>
+            </w:r>
+          </w:p>
+        </w:tc>
+        <w:tc>
+          <w:tcPr>
+            <w:tcW w:w="1643" w:type="dxa"/>
+            <w:tcBorders>
+              <w:top w:val="nil"/>
+              <w:left w:val="nil"/>
+              <w:bottom w:val="single" w:sz="8" w:space="0" w:color="000000"/>
+              <w:right w:val="single" w:sz="8" w:space="0" w:color="000000"/>
+            </w:tcBorders>
+            <w:shd w:val="clear" w:color="auto" w:fill="auto"/>
+            <w:vAlign w:val="center"/>
+            <w:hideMark/>
+          </w:tcPr>
+          <w:p>
+            <w:pPr>
+              <w:suppressAutoHyphens w:val="0"/>
+              <w:spacing w:after="0" w:line="240" w:lineRule="auto"/>
+              <w:rPr>
+                <w:rFonts w:eastAsia="Times New Roman" w:cs="Times New Roman"/>
+                <w:color w:val="000000"/>
+                <w:sz w:val="24"/>
+                <w:szCs w:val="24"/>
+              </w:rPr>
+            </w:pPr>
+            <w:r>
+              <w:rPr>
+                <w:rFonts w:eastAsia="Times New Roman" w:cs="Times New Roman"/>
+                <w:color w:val="000000"/>
+                <w:sz w:val="24"/>
+                <w:szCs w:val="24"/>
+              </w:rPr>
+              <w:t>writeln;</w:t>
+            </w:r>
+          </w:p>
+        </w:tc>
+        <w:tc>
+          <w:tcPr>
+            <w:tcW w:w="3093" w:type="dxa"/>
+            <w:tcBorders>
+              <w:top w:val="nil"/>
+              <w:left w:val="nil"/>
+              <w:bottom w:val="single" w:sz="8" w:space="0" w:color="000000"/>
+              <w:right w:val="single" w:sz="8" w:space="0" w:color="000000"/>
+            </w:tcBorders>
+            <w:shd w:val="clear" w:color="auto" w:fill="auto"/>
+            <w:vAlign w:val="center"/>
+            <w:hideMark/>
+          </w:tcPr>
+          <w:p>
+            <w:pPr>
+              <w:suppressAutoHyphens w:val="0"/>
+              <w:spacing w:after="0" w:line="240" w:lineRule="auto"/>
+              <w:rPr>
+                <w:rFonts w:eastAsia="Times New Roman" w:cs="Times New Roman"/>
+                <w:color w:val="000000"/>
+                <w:sz w:val="24"/>
+                <w:szCs w:val="24"/>
+              </w:rPr>
+            </w:pPr>
+            <w:r>
+              <w:rPr>
+                <w:rFonts w:eastAsia="Times New Roman" w:cs="Times New Roman"/>
+                <w:color w:val="000000"/>
+                <w:sz w:val="24"/>
+                <w:szCs w:val="24"/>
+              </w:rPr>
+              <w:t>11:  writeln;</w:t>
+            </w:r>
+            <w:r>
+              <w:rPr>
+                <w:rFonts w:eastAsia="Times New Roman" w:cs="Times New Roman"/>
+                <w:color w:val="000000"/>
+                <w:sz w:val="24"/>
+                <w:szCs w:val="24"/>
+              </w:rPr>
+              <w:br/>
+              <w:t xml:space="preserve">     &gt;&gt; &lt;IDENTIFIER&gt;     writeln</w:t>
+            </w:r>
+            <w:r>
+              <w:rPr>
+                <w:rFonts w:eastAsia="Times New Roman" w:cs="Times New Roman"/>
+                <w:color w:val="000000"/>
+                <w:sz w:val="24"/>
+                <w:szCs w:val="24"/>
+              </w:rPr>
+              <w:br/>
+              <w:t xml:space="preserve">     &gt;&gt; ;                ;</w:t>
+            </w:r>
+          </w:p>
+        </w:tc>
+        <w:tc>
+          <w:tcPr>
+            <w:tcW w:w="3093" w:type="dxa"/>
+            <w:tcBorders>
+              <w:top w:val="nil"/>
+              <w:left w:val="nil"/>
+              <w:bottom w:val="single" w:sz="8" w:space="0" w:color="000000"/>
+              <w:right w:val="single" w:sz="8" w:space="0" w:color="000000"/>
+            </w:tcBorders>
+            <w:shd w:val="clear" w:color="auto" w:fill="auto"/>
+            <w:vAlign w:val="center"/>
+            <w:hideMark/>
+          </w:tcPr>
+          <w:p>
+            <w:pPr>
+              <w:suppressAutoHyphens w:val="0"/>
+              <w:spacing w:after="0" w:line="240" w:lineRule="auto"/>
+              <w:rPr>
+                <w:rFonts w:eastAsia="Times New Roman" w:cs="Times New Roman"/>
+                <w:color w:val="000000"/>
+                <w:sz w:val="24"/>
+                <w:szCs w:val="24"/>
+              </w:rPr>
+            </w:pPr>
+            <w:r>
+              <w:rPr>
+                <w:rFonts w:eastAsia="Times New Roman" w:cs="Times New Roman"/>
+                <w:color w:val="000000"/>
+                <w:sz w:val="24"/>
+                <w:szCs w:val="24"/>
+              </w:rPr>
+              <w:t>11:  writeln;</w:t>
+            </w:r>
+            <w:r>
+              <w:rPr>
+                <w:rFonts w:eastAsia="Times New Roman" w:cs="Times New Roman"/>
+                <w:color w:val="000000"/>
+                <w:sz w:val="24"/>
+                <w:szCs w:val="24"/>
+              </w:rPr>
+              <w:br/>
+              <w:t xml:space="preserve">     &gt;&gt; &lt;IDENTIFIER&gt;     writeln</w:t>
+            </w:r>
+            <w:r>
+              <w:rPr>
+                <w:rFonts w:eastAsia="Times New Roman" w:cs="Times New Roman"/>
+                <w:color w:val="000000"/>
+                <w:sz w:val="24"/>
+                <w:szCs w:val="24"/>
+              </w:rPr>
+              <w:br/>
+              <w:t xml:space="preserve">     &gt;&gt; ;                ;</w:t>
+            </w:r>
+          </w:p>
+        </w:tc>
+        <w:tc>
+          <w:tcPr>
+            <w:tcW w:w="1104" w:type="dxa"/>
+            <w:tcBorders>
+              <w:top w:val="nil"/>
+              <w:left w:val="nil"/>
+              <w:bottom w:val="single" w:sz="8" w:space="0" w:color="000000"/>
+              <w:right w:val="single" w:sz="8" w:space="0" w:color="000000"/>
+            </w:tcBorders>
+            <w:shd w:val="clear" w:color="auto" w:fill="auto"/>
+            <w:vAlign w:val="center"/>
+            <w:hideMark/>
+          </w:tcPr>
+          <w:p>
+            <w:pPr>
+              <w:suppressAutoHyphens w:val="0"/>
+              <w:spacing w:after="0" w:line="240" w:lineRule="auto"/>
+              <w:jc w:val="center"/>
+              <w:rPr>
+                <w:rFonts w:eastAsia="Times New Roman" w:cs="Times New Roman"/>
+                <w:color w:val="000000"/>
+                <w:sz w:val="24"/>
+                <w:szCs w:val="24"/>
+              </w:rPr>
+            </w:pPr>
+            <w:r>
+              <w:rPr>
+                <w:rFonts w:eastAsia="Times New Roman" w:cs="Times New Roman"/>
+                <w:color w:val="000000"/>
+                <w:sz w:val="24"/>
+                <w:szCs w:val="24"/>
+              </w:rPr>
+              <w:t>passed</w:t>
+            </w:r>
           </w:p>
         </w:tc>
       </w:tr>
@@ -514,7 +1775,7 @@
         </w:trPr>
         <w:tc>
           <w:tcPr>
-            <w:tcW w:w="860" w:type="dxa"/>
+            <w:tcW w:w="854" w:type="dxa"/>
             <w:tcBorders>
               <w:top w:val="nil"/>
               <w:left w:val="single" w:sz="8" w:space="0" w:color="000000"/>
@@ -523,6 +1784,7 @@
             </w:tcBorders>
             <w:shd w:val="clear" w:color="auto" w:fill="auto"/>
             <w:vAlign w:val="center"/>
+            <w:hideMark/>
           </w:tcPr>
           <w:p>
             <w:pPr>
@@ -536,11 +1798,21 @@
                 <w:szCs w:val="24"/>
               </w:rPr>
             </w:pPr>
-          </w:p>
-        </w:tc>
-        <w:tc>
-          <w:tcPr>
-            <w:tcW w:w="1880" w:type="dxa"/>
+            <w:r>
+              <w:rPr>
+                <w:rFonts w:eastAsia="Times New Roman" w:cs="Times New Roman"/>
+                <w:color w:val="000000"/>
+                <w:sz w:val="24"/>
+                <w:szCs w:val="24"/>
+              </w:rPr>
+              <w:lastRenderedPageBreak/>
+              <w:t>4</w:t>
+            </w:r>
+          </w:p>
+        </w:tc>
+        <w:tc>
+          <w:tcPr>
+            <w:tcW w:w="1861" w:type="dxa"/>
             <w:tcBorders>
               <w:top w:val="nil"/>
               <w:left w:val="nil"/>
@@ -549,23 +1821,33 @@
             </w:tcBorders>
             <w:shd w:val="clear" w:color="auto" w:fill="auto"/>
             <w:vAlign w:val="center"/>
-          </w:tcPr>
-          <w:p>
-            <w:pPr>
-              <w:suppressAutoHyphens w:val="0"/>
-              <w:spacing w:after="0" w:line="240" w:lineRule="auto"/>
-              <w:rPr>
-                <w:rFonts w:eastAsia="Times New Roman" w:cs="Times New Roman"/>
-                <w:color w:val="000000"/>
-                <w:sz w:val="24"/>
-                <w:szCs w:val="24"/>
-              </w:rPr>
-            </w:pPr>
-          </w:p>
-        </w:tc>
-        <w:tc>
-          <w:tcPr>
-            <w:tcW w:w="2900" w:type="dxa"/>
+            <w:hideMark/>
+          </w:tcPr>
+          <w:p>
+            <w:pPr>
+              <w:suppressAutoHyphens w:val="0"/>
+              <w:spacing w:after="0" w:line="240" w:lineRule="auto"/>
+              <w:rPr>
+                <w:rFonts w:eastAsia="Times New Roman" w:cs="Times New Roman"/>
+                <w:color w:val="000000"/>
+                <w:sz w:val="24"/>
+                <w:szCs w:val="24"/>
+              </w:rPr>
+            </w:pPr>
+            <w:r>
+              <w:rPr>
+                <w:rFonts w:eastAsia="Times New Roman" w:cs="Times New Roman"/>
+                <w:color w:val="000000"/>
+                <w:sz w:val="24"/>
+                <w:szCs w:val="24"/>
+              </w:rPr>
+              <w:t>To test a Number token - 1</w:t>
+            </w:r>
+          </w:p>
+        </w:tc>
+        <w:tc>
+          <w:tcPr>
+            <w:tcW w:w="2852" w:type="dxa"/>
             <w:tcBorders>
               <w:top w:val="nil"/>
               <w:left w:val="nil"/>
@@ -574,23 +1856,33 @@
             </w:tcBorders>
             <w:shd w:val="clear" w:color="auto" w:fill="auto"/>
             <w:vAlign w:val="center"/>
-          </w:tcPr>
-          <w:p>
-            <w:pPr>
-              <w:suppressAutoHyphens w:val="0"/>
-              <w:spacing w:after="0" w:line="240" w:lineRule="auto"/>
-              <w:rPr>
-                <w:rFonts w:eastAsia="Times New Roman" w:cs="Times New Roman"/>
-                <w:color w:val="000000"/>
-                <w:sz w:val="24"/>
-                <w:szCs w:val="24"/>
-              </w:rPr>
-            </w:pPr>
-          </w:p>
-        </w:tc>
-        <w:tc>
-          <w:tcPr>
-            <w:tcW w:w="1580" w:type="dxa"/>
+            <w:hideMark/>
+          </w:tcPr>
+          <w:p>
+            <w:pPr>
+              <w:suppressAutoHyphens w:val="0"/>
+              <w:spacing w:after="0" w:line="240" w:lineRule="auto"/>
+              <w:rPr>
+                <w:rFonts w:eastAsia="Times New Roman" w:cs="Times New Roman"/>
+                <w:color w:val="000000"/>
+                <w:sz w:val="24"/>
+                <w:szCs w:val="24"/>
+              </w:rPr>
+            </w:pPr>
+            <w:r>
+              <w:rPr>
+                <w:rFonts w:eastAsia="Times New Roman" w:cs="Times New Roman"/>
+                <w:color w:val="000000"/>
+                <w:sz w:val="24"/>
+                <w:szCs w:val="24"/>
+              </w:rPr>
+              <w:t>Assert that the require input is present in input file NEWTON.PAS at line 26</w:t>
+            </w:r>
+          </w:p>
+        </w:tc>
+        <w:tc>
+          <w:tcPr>
+            <w:tcW w:w="1643" w:type="dxa"/>
             <w:tcBorders>
               <w:top w:val="nil"/>
               <w:left w:val="nil"/>
@@ -599,23 +1891,33 @@
             </w:tcBorders>
             <w:shd w:val="clear" w:color="auto" w:fill="auto"/>
             <w:vAlign w:val="center"/>
-          </w:tcPr>
-          <w:p>
-            <w:pPr>
-              <w:suppressAutoHyphens w:val="0"/>
-              <w:spacing w:after="0" w:line="240" w:lineRule="auto"/>
-              <w:rPr>
-                <w:rFonts w:eastAsia="Times New Roman" w:cs="Times New Roman"/>
-                <w:color w:val="000000"/>
-                <w:sz w:val="24"/>
-                <w:szCs w:val="24"/>
-              </w:rPr>
-            </w:pPr>
-          </w:p>
-        </w:tc>
-        <w:tc>
-          <w:tcPr>
-            <w:tcW w:w="3140" w:type="dxa"/>
+            <w:hideMark/>
+          </w:tcPr>
+          <w:p>
+            <w:pPr>
+              <w:suppressAutoHyphens w:val="0"/>
+              <w:spacing w:after="0" w:line="240" w:lineRule="auto"/>
+              <w:rPr>
+                <w:rFonts w:eastAsia="Times New Roman" w:cs="Times New Roman"/>
+                <w:color w:val="000000"/>
+                <w:sz w:val="24"/>
+                <w:szCs w:val="24"/>
+              </w:rPr>
+            </w:pPr>
+            <w:r>
+              <w:rPr>
+                <w:rFonts w:eastAsia="Times New Roman" w:cs="Times New Roman"/>
+                <w:color w:val="000000"/>
+                <w:sz w:val="24"/>
+                <w:szCs w:val="24"/>
+              </w:rPr>
+              <w:t>root := 1;</w:t>
+            </w:r>
+          </w:p>
+        </w:tc>
+        <w:tc>
+          <w:tcPr>
+            <w:tcW w:w="3093" w:type="dxa"/>
             <w:tcBorders>
               <w:top w:val="nil"/>
               <w:left w:val="nil"/>
@@ -624,23 +1926,82 @@
             </w:tcBorders>
             <w:shd w:val="clear" w:color="auto" w:fill="auto"/>
             <w:vAlign w:val="center"/>
-          </w:tcPr>
-          <w:p>
-            <w:pPr>
-              <w:suppressAutoHyphens w:val="0"/>
-              <w:spacing w:after="0" w:line="240" w:lineRule="auto"/>
-              <w:rPr>
-                <w:rFonts w:eastAsia="Times New Roman" w:cs="Times New Roman"/>
-                <w:color w:val="000000"/>
-                <w:sz w:val="24"/>
-                <w:szCs w:val="24"/>
-              </w:rPr>
-            </w:pPr>
-          </w:p>
-        </w:tc>
-        <w:tc>
-          <w:tcPr>
-            <w:tcW w:w="3140" w:type="dxa"/>
+            <w:hideMark/>
+          </w:tcPr>
+          <w:p>
+            <w:pPr>
+              <w:suppressAutoHyphens w:val="0"/>
+              <w:spacing w:after="0" w:line="240" w:lineRule="auto"/>
+              <w:rPr>
+                <w:rFonts w:eastAsia="Times New Roman" w:cs="Times New Roman"/>
+                <w:color w:val="000000"/>
+                <w:sz w:val="24"/>
+                <w:szCs w:val="24"/>
+              </w:rPr>
+            </w:pPr>
+            <w:r>
+              <w:rPr>
+                <w:rFonts w:eastAsia="Times New Roman" w:cs="Times New Roman"/>
+                <w:color w:val="000000"/>
+                <w:sz w:val="24"/>
+                <w:szCs w:val="24"/>
+              </w:rPr>
+              <w:t>26:      root := 1;</w:t>
+            </w:r>
+            <w:r>
+              <w:rPr>
+                <w:rFonts w:eastAsia="Times New Roman" w:cs="Times New Roman"/>
+                <w:color w:val="000000"/>
+                <w:sz w:val="24"/>
+                <w:szCs w:val="24"/>
+              </w:rPr>
+              <w:br/>
+            </w:r>
+            <w:r>
+              <w:rPr>
+                <w:rFonts w:eastAsia="Times New Roman" w:cs="Times New Roman"/>
+                <w:color w:val="000000"/>
+                <w:sz w:val="24"/>
+                <w:szCs w:val="24"/>
+              </w:rPr>
+              <w:br/>
+              <w:t xml:space="preserve">     &gt;&gt; &lt;IDENTIFIER&gt;     root</w:t>
+            </w:r>
+            <w:r>
+              <w:rPr>
+                <w:rFonts w:eastAsia="Times New Roman" w:cs="Times New Roman"/>
+                <w:color w:val="000000"/>
+                <w:sz w:val="24"/>
+                <w:szCs w:val="24"/>
+              </w:rPr>
+              <w:br/>
+              <w:t xml:space="preserve">     &gt;&gt; :=               :=</w:t>
+            </w:r>
+            <w:r>
+              <w:rPr>
+                <w:rFonts w:eastAsia="Times New Roman" w:cs="Times New Roman"/>
+                <w:color w:val="000000"/>
+                <w:sz w:val="24"/>
+                <w:szCs w:val="24"/>
+              </w:rPr>
+              <w:br/>
+              <w:t xml:space="preserve">     &gt;&gt; &lt;NUMBER&gt;         1</w:t>
+            </w:r>
+            <w:r>
+              <w:rPr>
+                <w:rFonts w:eastAsia="Times New Roman" w:cs="Times New Roman"/>
+                <w:color w:val="000000"/>
+                <w:sz w:val="24"/>
+                <w:szCs w:val="24"/>
+              </w:rPr>
+              <w:br/>
+              <w:t xml:space="preserve">     &gt;&gt; ;                ;</w:t>
+            </w:r>
+          </w:p>
+        </w:tc>
+        <w:tc>
+          <w:tcPr>
+            <w:tcW w:w="3093" w:type="dxa"/>
             <w:tcBorders>
               <w:top w:val="nil"/>
               <w:left w:val="nil"/>
@@ -649,23 +2010,82 @@
             </w:tcBorders>
             <w:shd w:val="clear" w:color="auto" w:fill="auto"/>
             <w:vAlign w:val="center"/>
-          </w:tcPr>
-          <w:p>
-            <w:pPr>
-              <w:suppressAutoHyphens w:val="0"/>
-              <w:spacing w:after="0" w:line="240" w:lineRule="auto"/>
-              <w:rPr>
-                <w:rFonts w:eastAsia="Times New Roman" w:cs="Times New Roman"/>
-                <w:color w:val="000000"/>
-                <w:sz w:val="24"/>
-                <w:szCs w:val="24"/>
-              </w:rPr>
-            </w:pPr>
-          </w:p>
-        </w:tc>
-        <w:tc>
-          <w:tcPr>
-            <w:tcW w:w="1000" w:type="dxa"/>
+            <w:hideMark/>
+          </w:tcPr>
+          <w:p>
+            <w:pPr>
+              <w:suppressAutoHyphens w:val="0"/>
+              <w:spacing w:after="0" w:line="240" w:lineRule="auto"/>
+              <w:rPr>
+                <w:rFonts w:eastAsia="Times New Roman" w:cs="Times New Roman"/>
+                <w:color w:val="000000"/>
+                <w:sz w:val="24"/>
+                <w:szCs w:val="24"/>
+              </w:rPr>
+            </w:pPr>
+            <w:r>
+              <w:rPr>
+                <w:rFonts w:eastAsia="Times New Roman" w:cs="Times New Roman"/>
+                <w:color w:val="000000"/>
+                <w:sz w:val="24"/>
+                <w:szCs w:val="24"/>
+              </w:rPr>
+              <w:t>26:      root := 1;</w:t>
+            </w:r>
+            <w:r>
+              <w:rPr>
+                <w:rFonts w:eastAsia="Times New Roman" w:cs="Times New Roman"/>
+                <w:color w:val="000000"/>
+                <w:sz w:val="24"/>
+                <w:szCs w:val="24"/>
+              </w:rPr>
+              <w:br/>
+            </w:r>
+            <w:r>
+              <w:rPr>
+                <w:rFonts w:eastAsia="Times New Roman" w:cs="Times New Roman"/>
+                <w:color w:val="000000"/>
+                <w:sz w:val="24"/>
+                <w:szCs w:val="24"/>
+              </w:rPr>
+              <w:br/>
+              <w:t xml:space="preserve">     &gt;&gt; &lt;IDENTIFIER&gt;     root</w:t>
+            </w:r>
+            <w:r>
+              <w:rPr>
+                <w:rFonts w:eastAsia="Times New Roman" w:cs="Times New Roman"/>
+                <w:color w:val="000000"/>
+                <w:sz w:val="24"/>
+                <w:szCs w:val="24"/>
+              </w:rPr>
+              <w:br/>
+              <w:t xml:space="preserve">     &gt;&gt; :=               :=</w:t>
+            </w:r>
+            <w:r>
+              <w:rPr>
+                <w:rFonts w:eastAsia="Times New Roman" w:cs="Times New Roman"/>
+                <w:color w:val="000000"/>
+                <w:sz w:val="24"/>
+                <w:szCs w:val="24"/>
+              </w:rPr>
+              <w:br/>
+              <w:t xml:space="preserve">     &gt;&gt; &lt;NUMBER&gt;         1</w:t>
+            </w:r>
+            <w:r>
+              <w:rPr>
+                <w:rFonts w:eastAsia="Times New Roman" w:cs="Times New Roman"/>
+                <w:color w:val="000000"/>
+                <w:sz w:val="24"/>
+                <w:szCs w:val="24"/>
+              </w:rPr>
+              <w:br/>
+              <w:t xml:space="preserve">     &gt;&gt; ;                ;</w:t>
+            </w:r>
+          </w:p>
+        </w:tc>
+        <w:tc>
+          <w:tcPr>
+            <w:tcW w:w="1104" w:type="dxa"/>
             <w:tcBorders>
               <w:top w:val="nil"/>
               <w:left w:val="nil"/>
@@ -674,6 +2094,7 @@
             </w:tcBorders>
             <w:shd w:val="clear" w:color="auto" w:fill="auto"/>
             <w:vAlign w:val="center"/>
+            <w:hideMark/>
           </w:tcPr>
           <w:p>
             <w:pPr>
@@ -687,6 +2108,15 @@
                 <w:szCs w:val="24"/>
               </w:rPr>
             </w:pPr>
+            <w:r>
+              <w:rPr>
+                <w:rFonts w:eastAsia="Times New Roman" w:cs="Times New Roman"/>
+                <w:color w:val="000000"/>
+                <w:sz w:val="24"/>
+                <w:szCs w:val="24"/>
+              </w:rPr>
+              <w:t>passed</w:t>
+            </w:r>
           </w:p>
         </w:tc>
       </w:tr>
@@ -696,7 +2126,7 @@
         </w:trPr>
         <w:tc>
           <w:tcPr>
-            <w:tcW w:w="860" w:type="dxa"/>
+            <w:tcW w:w="854" w:type="dxa"/>
             <w:tcBorders>
               <w:top w:val="nil"/>
               <w:left w:val="single" w:sz="8" w:space="0" w:color="000000"/>
@@ -705,6 +2135,7 @@
             </w:tcBorders>
             <w:shd w:val="clear" w:color="auto" w:fill="auto"/>
             <w:vAlign w:val="center"/>
+            <w:hideMark/>
           </w:tcPr>
           <w:p>
             <w:pPr>
@@ -718,11 +2149,20 @@
                 <w:szCs w:val="24"/>
               </w:rPr>
             </w:pPr>
-          </w:p>
-        </w:tc>
-        <w:tc>
-          <w:tcPr>
-            <w:tcW w:w="1880" w:type="dxa"/>
+            <w:r>
+              <w:rPr>
+                <w:rFonts w:eastAsia="Times New Roman" w:cs="Times New Roman"/>
+                <w:color w:val="000000"/>
+                <w:sz w:val="24"/>
+                <w:szCs w:val="24"/>
+              </w:rPr>
+              <w:t>5</w:t>
+            </w:r>
+          </w:p>
+        </w:tc>
+        <w:tc>
+          <w:tcPr>
+            <w:tcW w:w="1861" w:type="dxa"/>
             <w:tcBorders>
               <w:top w:val="nil"/>
               <w:left w:val="nil"/>
@@ -731,23 +2171,33 @@
             </w:tcBorders>
             <w:shd w:val="clear" w:color="auto" w:fill="auto"/>
             <w:vAlign w:val="center"/>
-          </w:tcPr>
-          <w:p>
-            <w:pPr>
-              <w:suppressAutoHyphens w:val="0"/>
-              <w:spacing w:after="0" w:line="240" w:lineRule="auto"/>
-              <w:rPr>
-                <w:rFonts w:eastAsia="Times New Roman" w:cs="Times New Roman"/>
-                <w:color w:val="000000"/>
-                <w:sz w:val="24"/>
-                <w:szCs w:val="24"/>
-              </w:rPr>
-            </w:pPr>
-          </w:p>
-        </w:tc>
-        <w:tc>
-          <w:tcPr>
-            <w:tcW w:w="2900" w:type="dxa"/>
+            <w:hideMark/>
+          </w:tcPr>
+          <w:p>
+            <w:pPr>
+              <w:suppressAutoHyphens w:val="0"/>
+              <w:spacing w:after="0" w:line="240" w:lineRule="auto"/>
+              <w:rPr>
+                <w:rFonts w:eastAsia="Times New Roman" w:cs="Times New Roman"/>
+                <w:color w:val="000000"/>
+                <w:sz w:val="24"/>
+                <w:szCs w:val="24"/>
+              </w:rPr>
+            </w:pPr>
+            <w:r>
+              <w:rPr>
+                <w:rFonts w:eastAsia="Times New Roman" w:cs="Times New Roman"/>
+                <w:color w:val="000000"/>
+                <w:sz w:val="24"/>
+                <w:szCs w:val="24"/>
+              </w:rPr>
+              <w:t>To test a Reserve word (Key word) token - CONST</w:t>
+            </w:r>
+          </w:p>
+        </w:tc>
+        <w:tc>
+          <w:tcPr>
+            <w:tcW w:w="2852" w:type="dxa"/>
             <w:tcBorders>
               <w:top w:val="nil"/>
               <w:left w:val="nil"/>
@@ -756,23 +2206,33 @@
             </w:tcBorders>
             <w:shd w:val="clear" w:color="auto" w:fill="auto"/>
             <w:vAlign w:val="center"/>
-          </w:tcPr>
-          <w:p>
-            <w:pPr>
-              <w:suppressAutoHyphens w:val="0"/>
-              <w:spacing w:after="0" w:line="240" w:lineRule="auto"/>
-              <w:rPr>
-                <w:rFonts w:eastAsia="Times New Roman" w:cs="Times New Roman"/>
-                <w:color w:val="000000"/>
-                <w:sz w:val="24"/>
-                <w:szCs w:val="24"/>
-              </w:rPr>
-            </w:pPr>
-          </w:p>
-        </w:tc>
-        <w:tc>
-          <w:tcPr>
-            <w:tcW w:w="1580" w:type="dxa"/>
+            <w:hideMark/>
+          </w:tcPr>
+          <w:p>
+            <w:pPr>
+              <w:suppressAutoHyphens w:val="0"/>
+              <w:spacing w:after="0" w:line="240" w:lineRule="auto"/>
+              <w:rPr>
+                <w:rFonts w:eastAsia="Times New Roman" w:cs="Times New Roman"/>
+                <w:color w:val="000000"/>
+                <w:sz w:val="24"/>
+                <w:szCs w:val="24"/>
+              </w:rPr>
+            </w:pPr>
+            <w:r>
+              <w:rPr>
+                <w:rFonts w:eastAsia="Times New Roman" w:cs="Times New Roman"/>
+                <w:color w:val="000000"/>
+                <w:sz w:val="24"/>
+                <w:szCs w:val="24"/>
+              </w:rPr>
+              <w:t>Assert that the require input is present in input file NEWTON.PAS at line  3</w:t>
+            </w:r>
+          </w:p>
+        </w:tc>
+        <w:tc>
+          <w:tcPr>
+            <w:tcW w:w="1643" w:type="dxa"/>
             <w:tcBorders>
               <w:top w:val="nil"/>
               <w:left w:val="nil"/>
@@ -781,23 +2241,33 @@
             </w:tcBorders>
             <w:shd w:val="clear" w:color="auto" w:fill="auto"/>
             <w:vAlign w:val="center"/>
-          </w:tcPr>
-          <w:p>
-            <w:pPr>
-              <w:suppressAutoHyphens w:val="0"/>
-              <w:spacing w:after="0" w:line="240" w:lineRule="auto"/>
-              <w:rPr>
-                <w:rFonts w:eastAsia="Times New Roman" w:cs="Times New Roman"/>
-                <w:color w:val="000000"/>
-                <w:sz w:val="24"/>
-                <w:szCs w:val="24"/>
-              </w:rPr>
-            </w:pPr>
-          </w:p>
-        </w:tc>
-        <w:tc>
-          <w:tcPr>
-            <w:tcW w:w="3140" w:type="dxa"/>
+            <w:hideMark/>
+          </w:tcPr>
+          <w:p>
+            <w:pPr>
+              <w:suppressAutoHyphens w:val="0"/>
+              <w:spacing w:after="0" w:line="240" w:lineRule="auto"/>
+              <w:rPr>
+                <w:rFonts w:eastAsia="Times New Roman" w:cs="Times New Roman"/>
+                <w:color w:val="000000"/>
+                <w:sz w:val="24"/>
+                <w:szCs w:val="24"/>
+              </w:rPr>
+            </w:pPr>
+            <w:r>
+              <w:rPr>
+                <w:rFonts w:eastAsia="Times New Roman" w:cs="Times New Roman"/>
+                <w:color w:val="000000"/>
+                <w:sz w:val="24"/>
+                <w:szCs w:val="24"/>
+              </w:rPr>
+              <w:t>CONST</w:t>
+            </w:r>
+          </w:p>
+        </w:tc>
+        <w:tc>
+          <w:tcPr>
+            <w:tcW w:w="3093" w:type="dxa"/>
             <w:tcBorders>
               <w:top w:val="nil"/>
               <w:left w:val="nil"/>
@@ -806,23 +2276,43 @@
             </w:tcBorders>
             <w:shd w:val="clear" w:color="auto" w:fill="auto"/>
             <w:vAlign w:val="center"/>
-          </w:tcPr>
-          <w:p>
-            <w:pPr>
-              <w:suppressAutoHyphens w:val="0"/>
-              <w:spacing w:after="0" w:line="240" w:lineRule="auto"/>
-              <w:rPr>
-                <w:rFonts w:eastAsia="Times New Roman" w:cs="Times New Roman"/>
-                <w:color w:val="000000"/>
-                <w:sz w:val="24"/>
-                <w:szCs w:val="24"/>
-              </w:rPr>
-            </w:pPr>
-          </w:p>
-        </w:tc>
-        <w:tc>
-          <w:tcPr>
-            <w:tcW w:w="3140" w:type="dxa"/>
+            <w:hideMark/>
+          </w:tcPr>
+          <w:p>
+            <w:pPr>
+              <w:suppressAutoHyphens w:val="0"/>
+              <w:spacing w:after="0" w:line="240" w:lineRule="auto"/>
+              <w:rPr>
+                <w:rFonts w:eastAsia="Times New Roman" w:cs="Times New Roman"/>
+                <w:color w:val="000000"/>
+                <w:sz w:val="24"/>
+                <w:szCs w:val="24"/>
+              </w:rPr>
+            </w:pPr>
+            <w:r>
+              <w:rPr>
+                <w:rFonts w:eastAsia="Times New Roman" w:cs="Times New Roman"/>
+                <w:color w:val="000000"/>
+                <w:sz w:val="24"/>
+                <w:szCs w:val="24"/>
+              </w:rPr>
+              <w:t xml:space="preserve">   3: CONST</w:t>
+            </w:r>
+            <w:r>
+              <w:rPr>
+                <w:rFonts w:eastAsia="Times New Roman" w:cs="Times New Roman"/>
+                <w:color w:val="000000"/>
+                <w:sz w:val="24"/>
+                <w:szCs w:val="24"/>
+              </w:rPr>
+              <w:br/>
+              <w:t xml:space="preserve">     &gt;&gt; CONST            const</w:t>
+            </w:r>
+          </w:p>
+        </w:tc>
+        <w:tc>
+          <w:tcPr>
+            <w:tcW w:w="3093" w:type="dxa"/>
             <w:tcBorders>
               <w:top w:val="nil"/>
               <w:left w:val="nil"/>
@@ -831,23 +2321,43 @@
             </w:tcBorders>
             <w:shd w:val="clear" w:color="auto" w:fill="auto"/>
             <w:vAlign w:val="center"/>
-          </w:tcPr>
-          <w:p>
-            <w:pPr>
-              <w:suppressAutoHyphens w:val="0"/>
-              <w:spacing w:after="0" w:line="240" w:lineRule="auto"/>
-              <w:rPr>
-                <w:rFonts w:eastAsia="Times New Roman" w:cs="Times New Roman"/>
-                <w:color w:val="000000"/>
-                <w:sz w:val="24"/>
-                <w:szCs w:val="24"/>
-              </w:rPr>
-            </w:pPr>
-          </w:p>
-        </w:tc>
-        <w:tc>
-          <w:tcPr>
-            <w:tcW w:w="1000" w:type="dxa"/>
+            <w:hideMark/>
+          </w:tcPr>
+          <w:p>
+            <w:pPr>
+              <w:suppressAutoHyphens w:val="0"/>
+              <w:spacing w:after="0" w:line="240" w:lineRule="auto"/>
+              <w:rPr>
+                <w:rFonts w:eastAsia="Times New Roman" w:cs="Times New Roman"/>
+                <w:color w:val="000000"/>
+                <w:sz w:val="24"/>
+                <w:szCs w:val="24"/>
+              </w:rPr>
+            </w:pPr>
+            <w:r>
+              <w:rPr>
+                <w:rFonts w:eastAsia="Times New Roman" w:cs="Times New Roman"/>
+                <w:color w:val="000000"/>
+                <w:sz w:val="24"/>
+                <w:szCs w:val="24"/>
+              </w:rPr>
+              <w:t xml:space="preserve">   3: CONST</w:t>
+            </w:r>
+            <w:r>
+              <w:rPr>
+                <w:rFonts w:eastAsia="Times New Roman" w:cs="Times New Roman"/>
+                <w:color w:val="000000"/>
+                <w:sz w:val="24"/>
+                <w:szCs w:val="24"/>
+              </w:rPr>
+              <w:br/>
+              <w:t xml:space="preserve">     &gt;&gt; CONST            const</w:t>
+            </w:r>
+          </w:p>
+        </w:tc>
+        <w:tc>
+          <w:tcPr>
+            <w:tcW w:w="1104" w:type="dxa"/>
             <w:tcBorders>
               <w:top w:val="nil"/>
               <w:left w:val="nil"/>
@@ -856,6 +2366,7 @@
             </w:tcBorders>
             <w:shd w:val="clear" w:color="auto" w:fill="auto"/>
             <w:vAlign w:val="center"/>
+            <w:hideMark/>
           </w:tcPr>
           <w:p>
             <w:pPr>
@@ -869,6 +2380,15 @@
                 <w:szCs w:val="24"/>
               </w:rPr>
             </w:pPr>
+            <w:r>
+              <w:rPr>
+                <w:rFonts w:eastAsia="Times New Roman" w:cs="Times New Roman"/>
+                <w:color w:val="000000"/>
+                <w:sz w:val="24"/>
+                <w:szCs w:val="24"/>
+              </w:rPr>
+              <w:t>passed</w:t>
+            </w:r>
           </w:p>
         </w:tc>
       </w:tr>
@@ -878,7 +2398,7 @@
         </w:trPr>
         <w:tc>
           <w:tcPr>
-            <w:tcW w:w="860" w:type="dxa"/>
+            <w:tcW w:w="854" w:type="dxa"/>
             <w:tcBorders>
               <w:top w:val="nil"/>
               <w:left w:val="single" w:sz="8" w:space="0" w:color="000000"/>
@@ -887,6 +2407,7 @@
             </w:tcBorders>
             <w:shd w:val="clear" w:color="auto" w:fill="auto"/>
             <w:vAlign w:val="center"/>
+            <w:hideMark/>
           </w:tcPr>
           <w:p>
             <w:pPr>
@@ -900,11 +2421,20 @@
                 <w:szCs w:val="24"/>
               </w:rPr>
             </w:pPr>
-          </w:p>
-        </w:tc>
-        <w:tc>
-          <w:tcPr>
-            <w:tcW w:w="1880" w:type="dxa"/>
+            <w:r>
+              <w:rPr>
+                <w:rFonts w:eastAsia="Times New Roman" w:cs="Times New Roman"/>
+                <w:color w:val="000000"/>
+                <w:sz w:val="24"/>
+                <w:szCs w:val="24"/>
+              </w:rPr>
+              <w:t>6</w:t>
+            </w:r>
+          </w:p>
+        </w:tc>
+        <w:tc>
+          <w:tcPr>
+            <w:tcW w:w="1861" w:type="dxa"/>
             <w:tcBorders>
               <w:top w:val="nil"/>
               <w:left w:val="nil"/>
@@ -913,23 +2443,33 @@
             </w:tcBorders>
             <w:shd w:val="clear" w:color="auto" w:fill="auto"/>
             <w:vAlign w:val="center"/>
-          </w:tcPr>
-          <w:p>
-            <w:pPr>
-              <w:suppressAutoHyphens w:val="0"/>
-              <w:spacing w:after="0" w:line="240" w:lineRule="auto"/>
-              <w:rPr>
-                <w:rFonts w:eastAsia="Times New Roman" w:cs="Times New Roman"/>
-                <w:color w:val="000000"/>
-                <w:sz w:val="24"/>
-                <w:szCs w:val="24"/>
-              </w:rPr>
-            </w:pPr>
-          </w:p>
-        </w:tc>
-        <w:tc>
-          <w:tcPr>
-            <w:tcW w:w="2900" w:type="dxa"/>
+            <w:hideMark/>
+          </w:tcPr>
+          <w:p>
+            <w:pPr>
+              <w:suppressAutoHyphens w:val="0"/>
+              <w:spacing w:after="0" w:line="240" w:lineRule="auto"/>
+              <w:rPr>
+                <w:rFonts w:eastAsia="Times New Roman" w:cs="Times New Roman"/>
+                <w:color w:val="000000"/>
+                <w:sz w:val="24"/>
+                <w:szCs w:val="24"/>
+              </w:rPr>
+            </w:pPr>
+            <w:r>
+              <w:rPr>
+                <w:rFonts w:eastAsia="Times New Roman" w:cs="Times New Roman"/>
+                <w:color w:val="000000"/>
+                <w:sz w:val="24"/>
+                <w:szCs w:val="24"/>
+              </w:rPr>
+              <w:t>To test a special character token - parentensis</w:t>
+            </w:r>
+          </w:p>
+        </w:tc>
+        <w:tc>
+          <w:tcPr>
+            <w:tcW w:w="2852" w:type="dxa"/>
             <w:tcBorders>
               <w:top w:val="nil"/>
               <w:left w:val="nil"/>
@@ -938,23 +2478,33 @@
             </w:tcBorders>
             <w:shd w:val="clear" w:color="auto" w:fill="auto"/>
             <w:vAlign w:val="center"/>
-          </w:tcPr>
-          <w:p>
-            <w:pPr>
-              <w:suppressAutoHyphens w:val="0"/>
-              <w:spacing w:after="0" w:line="240" w:lineRule="auto"/>
-              <w:rPr>
-                <w:rFonts w:eastAsia="Times New Roman" w:cs="Times New Roman"/>
-                <w:color w:val="000000"/>
-                <w:sz w:val="24"/>
-                <w:szCs w:val="24"/>
-              </w:rPr>
-            </w:pPr>
-          </w:p>
-        </w:tc>
-        <w:tc>
-          <w:tcPr>
-            <w:tcW w:w="1580" w:type="dxa"/>
+            <w:hideMark/>
+          </w:tcPr>
+          <w:p>
+            <w:pPr>
+              <w:suppressAutoHyphens w:val="0"/>
+              <w:spacing w:after="0" w:line="240" w:lineRule="auto"/>
+              <w:rPr>
+                <w:rFonts w:eastAsia="Times New Roman" w:cs="Times New Roman"/>
+                <w:color w:val="000000"/>
+                <w:sz w:val="24"/>
+                <w:szCs w:val="24"/>
+              </w:rPr>
+            </w:pPr>
+            <w:r>
+              <w:rPr>
+                <w:rFonts w:eastAsia="Times New Roman" w:cs="Times New Roman"/>
+                <w:color w:val="000000"/>
+                <w:sz w:val="24"/>
+                <w:szCs w:val="24"/>
+              </w:rPr>
+              <w:t>Assert that the require input is present in input file NEWTON.PAS at line  13</w:t>
+            </w:r>
+          </w:p>
+        </w:tc>
+        <w:tc>
+          <w:tcPr>
+            <w:tcW w:w="1643" w:type="dxa"/>
             <w:tcBorders>
               <w:top w:val="nil"/>
               <w:left w:val="nil"/>
@@ -963,23 +2513,33 @@
             </w:tcBorders>
             <w:shd w:val="clear" w:color="auto" w:fill="auto"/>
             <w:vAlign w:val="center"/>
-          </w:tcPr>
-          <w:p>
-            <w:pPr>
-              <w:suppressAutoHyphens w:val="0"/>
-              <w:spacing w:after="0" w:line="240" w:lineRule="auto"/>
-              <w:rPr>
-                <w:rFonts w:eastAsia="Times New Roman" w:cs="Times New Roman"/>
-                <w:color w:val="000000"/>
-                <w:sz w:val="24"/>
-                <w:szCs w:val="24"/>
-              </w:rPr>
-            </w:pPr>
-          </w:p>
-        </w:tc>
-        <w:tc>
-          <w:tcPr>
-            <w:tcW w:w="3140" w:type="dxa"/>
+            <w:hideMark/>
+          </w:tcPr>
+          <w:p>
+            <w:pPr>
+              <w:suppressAutoHyphens w:val="0"/>
+              <w:spacing w:after="0" w:line="240" w:lineRule="auto"/>
+              <w:rPr>
+                <w:rFonts w:eastAsia="Times New Roman" w:cs="Times New Roman"/>
+                <w:color w:val="000000"/>
+                <w:sz w:val="24"/>
+                <w:szCs w:val="24"/>
+              </w:rPr>
+            </w:pPr>
+            <w:r>
+              <w:rPr>
+                <w:rFonts w:eastAsia="Times New Roman" w:cs="Times New Roman"/>
+                <w:color w:val="000000"/>
+                <w:sz w:val="24"/>
+                <w:szCs w:val="24"/>
+              </w:rPr>
+              <w:t>read(number);</w:t>
+            </w:r>
+          </w:p>
+        </w:tc>
+        <w:tc>
+          <w:tcPr>
+            <w:tcW w:w="3093" w:type="dxa"/>
             <w:tcBorders>
               <w:top w:val="nil"/>
               <w:left w:val="nil"/>
@@ -988,23 +2548,83 @@
             </w:tcBorders>
             <w:shd w:val="clear" w:color="auto" w:fill="auto"/>
             <w:vAlign w:val="center"/>
-          </w:tcPr>
-          <w:p>
-            <w:pPr>
-              <w:suppressAutoHyphens w:val="0"/>
-              <w:spacing w:after="0" w:line="240" w:lineRule="auto"/>
-              <w:rPr>
-                <w:rFonts w:eastAsia="Times New Roman" w:cs="Times New Roman"/>
-                <w:color w:val="000000"/>
-                <w:sz w:val="24"/>
-                <w:szCs w:val="24"/>
-              </w:rPr>
-            </w:pPr>
-          </w:p>
-        </w:tc>
-        <w:tc>
-          <w:tcPr>
-            <w:tcW w:w="3140" w:type="dxa"/>
+            <w:hideMark/>
+          </w:tcPr>
+          <w:p>
+            <w:pPr>
+              <w:suppressAutoHyphens w:val="0"/>
+              <w:spacing w:after="0" w:line="240" w:lineRule="auto"/>
+              <w:rPr>
+                <w:rFonts w:eastAsia="Times New Roman" w:cs="Times New Roman"/>
+                <w:color w:val="000000"/>
+                <w:sz w:val="24"/>
+                <w:szCs w:val="24"/>
+              </w:rPr>
+            </w:pPr>
+            <w:r>
+              <w:rPr>
+                <w:rFonts w:eastAsia="Times New Roman" w:cs="Times New Roman"/>
+                <w:color w:val="000000"/>
+                <w:sz w:val="24"/>
+                <w:szCs w:val="24"/>
+              </w:rPr>
+              <w:t xml:space="preserve">  13:  read(number);</w:t>
+            </w:r>
+            <w:r>
+              <w:rPr>
+                <w:rFonts w:eastAsia="Times New Roman" w:cs="Times New Roman"/>
+                <w:color w:val="000000"/>
+                <w:sz w:val="24"/>
+                <w:szCs w:val="24"/>
+              </w:rPr>
+              <w:br/>
+              <w:t xml:space="preserve">     &gt;&gt; &lt;IDENTIFIER&gt;     read</w:t>
+            </w:r>
+            <w:r>
+              <w:rPr>
+                <w:rFonts w:eastAsia="Times New Roman" w:cs="Times New Roman"/>
+                <w:color w:val="000000"/>
+                <w:sz w:val="24"/>
+                <w:szCs w:val="24"/>
+              </w:rPr>
+              <w:br/>
+              <w:t xml:space="preserve">     &gt;&gt; (                (</w:t>
+            </w:r>
+            <w:r>
+              <w:rPr>
+                <w:rFonts w:eastAsia="Times New Roman" w:cs="Times New Roman"/>
+                <w:color w:val="000000"/>
+                <w:sz w:val="24"/>
+                <w:szCs w:val="24"/>
+              </w:rPr>
+              <w:br/>
+              <w:t xml:space="preserve">     &gt;&gt; &lt;IDENTIFIER&gt;     number</w:t>
+            </w:r>
+            <w:r>
+              <w:rPr>
+                <w:rFonts w:eastAsia="Times New Roman" w:cs="Times New Roman"/>
+                <w:color w:val="000000"/>
+                <w:sz w:val="24"/>
+                <w:szCs w:val="24"/>
+              </w:rPr>
+              <w:br/>
+              <w:t xml:space="preserve">     &gt;&gt; )                )</w:t>
+            </w:r>
+            <w:r>
+              <w:rPr>
+                <w:rFonts w:eastAsia="Times New Roman" w:cs="Times New Roman"/>
+                <w:color w:val="000000"/>
+                <w:sz w:val="24"/>
+                <w:szCs w:val="24"/>
+              </w:rPr>
+              <w:br/>
+              <w:t xml:space="preserve">     &gt;&gt; ;                ;</w:t>
+            </w:r>
+          </w:p>
+        </w:tc>
+        <w:tc>
+          <w:tcPr>
+            <w:tcW w:w="3093" w:type="dxa"/>
             <w:tcBorders>
               <w:top w:val="nil"/>
               <w:left w:val="nil"/>
@@ -1013,23 +2633,83 @@
             </w:tcBorders>
             <w:shd w:val="clear" w:color="auto" w:fill="auto"/>
             <w:vAlign w:val="center"/>
-          </w:tcPr>
-          <w:p>
-            <w:pPr>
-              <w:suppressAutoHyphens w:val="0"/>
-              <w:spacing w:after="0" w:line="240" w:lineRule="auto"/>
-              <w:rPr>
-                <w:rFonts w:eastAsia="Times New Roman" w:cs="Times New Roman"/>
-                <w:color w:val="000000"/>
-                <w:sz w:val="24"/>
-                <w:szCs w:val="24"/>
-              </w:rPr>
-            </w:pPr>
-          </w:p>
-        </w:tc>
-        <w:tc>
-          <w:tcPr>
-            <w:tcW w:w="1000" w:type="dxa"/>
+            <w:hideMark/>
+          </w:tcPr>
+          <w:p>
+            <w:pPr>
+              <w:suppressAutoHyphens w:val="0"/>
+              <w:spacing w:after="0" w:line="240" w:lineRule="auto"/>
+              <w:rPr>
+                <w:rFonts w:eastAsia="Times New Roman" w:cs="Times New Roman"/>
+                <w:color w:val="000000"/>
+                <w:sz w:val="24"/>
+                <w:szCs w:val="24"/>
+              </w:rPr>
+            </w:pPr>
+            <w:r>
+              <w:rPr>
+                <w:rFonts w:eastAsia="Times New Roman" w:cs="Times New Roman"/>
+                <w:color w:val="000000"/>
+                <w:sz w:val="24"/>
+                <w:szCs w:val="24"/>
+              </w:rPr>
+              <w:t xml:space="preserve">  13:  read(number);</w:t>
+            </w:r>
+            <w:r>
+              <w:rPr>
+                <w:rFonts w:eastAsia="Times New Roman" w:cs="Times New Roman"/>
+                <w:color w:val="000000"/>
+                <w:sz w:val="24"/>
+                <w:szCs w:val="24"/>
+              </w:rPr>
+              <w:br/>
+              <w:t xml:space="preserve">     &gt;&gt; &lt;IDENTIFIER&gt;     read</w:t>
+            </w:r>
+            <w:r>
+              <w:rPr>
+                <w:rFonts w:eastAsia="Times New Roman" w:cs="Times New Roman"/>
+                <w:color w:val="000000"/>
+                <w:sz w:val="24"/>
+                <w:szCs w:val="24"/>
+              </w:rPr>
+              <w:br/>
+              <w:t xml:space="preserve">     &gt;&gt; (                (</w:t>
+            </w:r>
+            <w:r>
+              <w:rPr>
+                <w:rFonts w:eastAsia="Times New Roman" w:cs="Times New Roman"/>
+                <w:color w:val="000000"/>
+                <w:sz w:val="24"/>
+                <w:szCs w:val="24"/>
+              </w:rPr>
+              <w:br/>
+              <w:t xml:space="preserve">     &gt;&gt; &lt;IDENTIFIER&gt;     number</w:t>
+            </w:r>
+            <w:r>
+              <w:rPr>
+                <w:rFonts w:eastAsia="Times New Roman" w:cs="Times New Roman"/>
+                <w:color w:val="000000"/>
+                <w:sz w:val="24"/>
+                <w:szCs w:val="24"/>
+              </w:rPr>
+              <w:br/>
+              <w:t xml:space="preserve">     &gt;&gt; )                )</w:t>
+            </w:r>
+            <w:r>
+              <w:rPr>
+                <w:rFonts w:eastAsia="Times New Roman" w:cs="Times New Roman"/>
+                <w:color w:val="000000"/>
+                <w:sz w:val="24"/>
+                <w:szCs w:val="24"/>
+              </w:rPr>
+              <w:br/>
+              <w:t xml:space="preserve">     &gt;&gt; ;                ;</w:t>
+            </w:r>
+          </w:p>
+        </w:tc>
+        <w:tc>
+          <w:tcPr>
+            <w:tcW w:w="1104" w:type="dxa"/>
             <w:tcBorders>
               <w:top w:val="nil"/>
               <w:left w:val="nil"/>
@@ -1038,6 +2718,7 @@
             </w:tcBorders>
             <w:shd w:val="clear" w:color="auto" w:fill="auto"/>
             <w:vAlign w:val="center"/>
+            <w:hideMark/>
           </w:tcPr>
           <w:p>
             <w:pPr>
@@ -1051,6 +2732,15 @@
                 <w:szCs w:val="24"/>
               </w:rPr>
             </w:pPr>
+            <w:r>
+              <w:rPr>
+                <w:rFonts w:eastAsia="Times New Roman" w:cs="Times New Roman"/>
+                <w:color w:val="000000"/>
+                <w:sz w:val="24"/>
+                <w:szCs w:val="24"/>
+              </w:rPr>
+              <w:t>Pass</w:t>
+            </w:r>
           </w:p>
         </w:tc>
       </w:tr>
@@ -1060,7 +2750,7 @@
         </w:trPr>
         <w:tc>
           <w:tcPr>
-            <w:tcW w:w="860" w:type="dxa"/>
+            <w:tcW w:w="854" w:type="dxa"/>
             <w:tcBorders>
               <w:top w:val="nil"/>
               <w:left w:val="single" w:sz="8" w:space="0" w:color="000000"/>
@@ -1069,6 +2759,7 @@
             </w:tcBorders>
             <w:shd w:val="clear" w:color="auto" w:fill="auto"/>
             <w:vAlign w:val="center"/>
+            <w:hideMark/>
           </w:tcPr>
           <w:p>
             <w:pPr>
@@ -1082,11 +2773,20 @@
                 <w:szCs w:val="24"/>
               </w:rPr>
             </w:pPr>
-          </w:p>
-        </w:tc>
-        <w:tc>
-          <w:tcPr>
-            <w:tcW w:w="1880" w:type="dxa"/>
+            <w:r>
+              <w:rPr>
+                <w:rFonts w:eastAsia="Times New Roman" w:cs="Times New Roman"/>
+                <w:color w:val="000000"/>
+                <w:sz w:val="24"/>
+                <w:szCs w:val="24"/>
+              </w:rPr>
+              <w:t>7</w:t>
+            </w:r>
+          </w:p>
+        </w:tc>
+        <w:tc>
+          <w:tcPr>
+            <w:tcW w:w="1861" w:type="dxa"/>
             <w:tcBorders>
               <w:top w:val="nil"/>
               <w:left w:val="nil"/>
@@ -1095,23 +2795,33 @@
             </w:tcBorders>
             <w:shd w:val="clear" w:color="auto" w:fill="auto"/>
             <w:vAlign w:val="center"/>
-          </w:tcPr>
-          <w:p>
-            <w:pPr>
-              <w:suppressAutoHyphens w:val="0"/>
-              <w:spacing w:after="0" w:line="240" w:lineRule="auto"/>
-              <w:rPr>
-                <w:rFonts w:eastAsia="Times New Roman" w:cs="Times New Roman"/>
-                <w:color w:val="000000"/>
-                <w:sz w:val="24"/>
-                <w:szCs w:val="24"/>
-              </w:rPr>
-            </w:pPr>
-          </w:p>
-        </w:tc>
-        <w:tc>
-          <w:tcPr>
-            <w:tcW w:w="2900" w:type="dxa"/>
+            <w:hideMark/>
+          </w:tcPr>
+          <w:p>
+            <w:pPr>
+              <w:suppressAutoHyphens w:val="0"/>
+              <w:spacing w:after="0" w:line="240" w:lineRule="auto"/>
+              <w:rPr>
+                <w:rFonts w:eastAsia="Times New Roman" w:cs="Times New Roman"/>
+                <w:color w:val="000000"/>
+                <w:sz w:val="24"/>
+                <w:szCs w:val="24"/>
+              </w:rPr>
+            </w:pPr>
+            <w:r>
+              <w:rPr>
+                <w:rFonts w:eastAsia="Times New Roman" w:cs="Times New Roman"/>
+                <w:color w:val="000000"/>
+                <w:sz w:val="24"/>
+                <w:szCs w:val="24"/>
+              </w:rPr>
+              <w:t>To test a special character token - the period (.)</w:t>
+            </w:r>
+          </w:p>
+        </w:tc>
+        <w:tc>
+          <w:tcPr>
+            <w:tcW w:w="2852" w:type="dxa"/>
             <w:tcBorders>
               <w:top w:val="nil"/>
               <w:left w:val="nil"/>
@@ -1120,23 +2830,33 @@
             </w:tcBorders>
             <w:shd w:val="clear" w:color="auto" w:fill="auto"/>
             <w:vAlign w:val="center"/>
-          </w:tcPr>
-          <w:p>
-            <w:pPr>
-              <w:suppressAutoHyphens w:val="0"/>
-              <w:spacing w:after="0" w:line="240" w:lineRule="auto"/>
-              <w:rPr>
-                <w:rFonts w:eastAsia="Times New Roman" w:cs="Times New Roman"/>
-                <w:color w:val="000000"/>
-                <w:sz w:val="24"/>
-                <w:szCs w:val="24"/>
-              </w:rPr>
-            </w:pPr>
-          </w:p>
-        </w:tc>
-        <w:tc>
-          <w:tcPr>
-            <w:tcW w:w="1580" w:type="dxa"/>
+            <w:hideMark/>
+          </w:tcPr>
+          <w:p>
+            <w:pPr>
+              <w:suppressAutoHyphens w:val="0"/>
+              <w:spacing w:after="0" w:line="240" w:lineRule="auto"/>
+              <w:rPr>
+                <w:rFonts w:eastAsia="Times New Roman" w:cs="Times New Roman"/>
+                <w:color w:val="000000"/>
+                <w:sz w:val="24"/>
+                <w:szCs w:val="24"/>
+              </w:rPr>
+            </w:pPr>
+            <w:r>
+              <w:rPr>
+                <w:rFonts w:eastAsia="Times New Roman" w:cs="Times New Roman"/>
+                <w:color w:val="000000"/>
+                <w:sz w:val="24"/>
+                <w:szCs w:val="24"/>
+              </w:rPr>
+              <w:t>Assert that the require input is present in input file NEWTON.PAS at line  13</w:t>
+            </w:r>
+          </w:p>
+        </w:tc>
+        <w:tc>
+          <w:tcPr>
+            <w:tcW w:w="1643" w:type="dxa"/>
             <w:tcBorders>
               <w:top w:val="nil"/>
               <w:left w:val="nil"/>
@@ -1145,23 +2865,33 @@
             </w:tcBorders>
             <w:shd w:val="clear" w:color="auto" w:fill="auto"/>
             <w:vAlign w:val="center"/>
-          </w:tcPr>
-          <w:p>
-            <w:pPr>
-              <w:suppressAutoHyphens w:val="0"/>
-              <w:spacing w:after="0" w:line="240" w:lineRule="auto"/>
-              <w:rPr>
-                <w:rFonts w:eastAsia="Times New Roman" w:cs="Times New Roman"/>
-                <w:color w:val="000000"/>
-                <w:sz w:val="24"/>
-                <w:szCs w:val="24"/>
-              </w:rPr>
-            </w:pPr>
-          </w:p>
-        </w:tc>
-        <w:tc>
-          <w:tcPr>
-            <w:tcW w:w="3140" w:type="dxa"/>
+            <w:hideMark/>
+          </w:tcPr>
+          <w:p>
+            <w:pPr>
+              <w:suppressAutoHyphens w:val="0"/>
+              <w:spacing w:after="0" w:line="240" w:lineRule="auto"/>
+              <w:rPr>
+                <w:rFonts w:eastAsia="Times New Roman" w:cs="Times New Roman"/>
+                <w:color w:val="000000"/>
+                <w:sz w:val="24"/>
+                <w:szCs w:val="24"/>
+              </w:rPr>
+            </w:pPr>
+            <w:r>
+              <w:rPr>
+                <w:rFonts w:eastAsia="Times New Roman" w:cs="Times New Roman"/>
+                <w:color w:val="000000"/>
+                <w:sz w:val="24"/>
+                <w:szCs w:val="24"/>
+              </w:rPr>
+              <w:t>END.</w:t>
+            </w:r>
+          </w:p>
+        </w:tc>
+        <w:tc>
+          <w:tcPr>
+            <w:tcW w:w="3093" w:type="dxa"/>
             <w:tcBorders>
               <w:top w:val="nil"/>
               <w:left w:val="nil"/>
@@ -1170,23 +2900,53 @@
             </w:tcBorders>
             <w:shd w:val="clear" w:color="auto" w:fill="auto"/>
             <w:vAlign w:val="center"/>
-          </w:tcPr>
-          <w:p>
-            <w:pPr>
-              <w:suppressAutoHyphens w:val="0"/>
-              <w:spacing w:after="0" w:line="240" w:lineRule="auto"/>
-              <w:rPr>
-                <w:rFonts w:eastAsia="Times New Roman" w:cs="Times New Roman"/>
-                <w:color w:val="000000"/>
-                <w:sz w:val="24"/>
-                <w:szCs w:val="24"/>
-              </w:rPr>
-            </w:pPr>
-          </w:p>
-        </w:tc>
-        <w:tc>
-          <w:tcPr>
-            <w:tcW w:w="3140" w:type="dxa"/>
+            <w:hideMark/>
+          </w:tcPr>
+          <w:p>
+            <w:pPr>
+              <w:suppressAutoHyphens w:val="0"/>
+              <w:spacing w:after="0" w:line="240" w:lineRule="auto"/>
+              <w:rPr>
+                <w:rFonts w:eastAsia="Times New Roman" w:cs="Times New Roman"/>
+                <w:color w:val="000000"/>
+                <w:sz w:val="24"/>
+                <w:szCs w:val="24"/>
+              </w:rPr>
+            </w:pPr>
+            <w:r>
+              <w:rPr>
+                <w:rFonts w:eastAsia="Times New Roman" w:cs="Times New Roman"/>
+                <w:color w:val="000000"/>
+                <w:sz w:val="24"/>
+                <w:szCs w:val="24"/>
+              </w:rPr>
+              <w:t xml:space="preserve">  35: END.</w:t>
+            </w:r>
+            <w:r>
+              <w:rPr>
+                <w:rFonts w:eastAsia="Times New Roman" w:cs="Times New Roman"/>
+                <w:color w:val="000000"/>
+                <w:sz w:val="24"/>
+                <w:szCs w:val="24"/>
+              </w:rPr>
+              <w:br/>
+              <w:t xml:space="preserve">     &gt;&gt; END              end</w:t>
+            </w:r>
+            <w:r>
+              <w:rPr>
+                <w:rFonts w:eastAsia="Times New Roman" w:cs="Times New Roman"/>
+                <w:color w:val="000000"/>
+                <w:sz w:val="24"/>
+                <w:szCs w:val="24"/>
+              </w:rPr>
+              <w:br/>
+              <w:t xml:space="preserve">     &gt;&gt; .                .</w:t>
+            </w:r>
+          </w:p>
+        </w:tc>
+        <w:tc>
+          <w:tcPr>
+            <w:tcW w:w="3093" w:type="dxa"/>
             <w:tcBorders>
               <w:top w:val="nil"/>
               <w:left w:val="nil"/>
@@ -1195,23 +2955,53 @@
             </w:tcBorders>
             <w:shd w:val="clear" w:color="auto" w:fill="auto"/>
             <w:vAlign w:val="center"/>
-          </w:tcPr>
-          <w:p>
-            <w:pPr>
-              <w:suppressAutoHyphens w:val="0"/>
-              <w:spacing w:after="0" w:line="240" w:lineRule="auto"/>
-              <w:rPr>
-                <w:rFonts w:eastAsia="Times New Roman" w:cs="Times New Roman"/>
-                <w:color w:val="000000"/>
-                <w:sz w:val="24"/>
-                <w:szCs w:val="24"/>
-              </w:rPr>
-            </w:pPr>
-          </w:p>
-        </w:tc>
-        <w:tc>
-          <w:tcPr>
-            <w:tcW w:w="1000" w:type="dxa"/>
+            <w:hideMark/>
+          </w:tcPr>
+          <w:p>
+            <w:pPr>
+              <w:suppressAutoHyphens w:val="0"/>
+              <w:spacing w:after="0" w:line="240" w:lineRule="auto"/>
+              <w:rPr>
+                <w:rFonts w:eastAsia="Times New Roman" w:cs="Times New Roman"/>
+                <w:color w:val="000000"/>
+                <w:sz w:val="24"/>
+                <w:szCs w:val="24"/>
+              </w:rPr>
+            </w:pPr>
+            <w:r>
+              <w:rPr>
+                <w:rFonts w:eastAsia="Times New Roman" w:cs="Times New Roman"/>
+                <w:color w:val="000000"/>
+                <w:sz w:val="24"/>
+                <w:szCs w:val="24"/>
+              </w:rPr>
+              <w:t xml:space="preserve">  35: END.</w:t>
+            </w:r>
+            <w:r>
+              <w:rPr>
+                <w:rFonts w:eastAsia="Times New Roman" w:cs="Times New Roman"/>
+                <w:color w:val="000000"/>
+                <w:sz w:val="24"/>
+                <w:szCs w:val="24"/>
+              </w:rPr>
+              <w:br/>
+              <w:t xml:space="preserve">     &gt;&gt; END              end</w:t>
+            </w:r>
+            <w:r>
+              <w:rPr>
+                <w:rFonts w:eastAsia="Times New Roman" w:cs="Times New Roman"/>
+                <w:color w:val="000000"/>
+                <w:sz w:val="24"/>
+                <w:szCs w:val="24"/>
+              </w:rPr>
+              <w:br/>
+              <w:t xml:space="preserve">     &gt;&gt; .                .</w:t>
+            </w:r>
+          </w:p>
+        </w:tc>
+        <w:tc>
+          <w:tcPr>
+            <w:tcW w:w="1104" w:type="dxa"/>
             <w:tcBorders>
               <w:top w:val="nil"/>
               <w:left w:val="nil"/>
@@ -1220,6 +3010,7 @@
             </w:tcBorders>
             <w:shd w:val="clear" w:color="auto" w:fill="auto"/>
             <w:vAlign w:val="center"/>
+            <w:hideMark/>
           </w:tcPr>
           <w:p>
             <w:pPr>
@@ -1233,10 +3024,20 @@
                 <w:szCs w:val="24"/>
               </w:rPr>
             </w:pPr>
+            <w:r>
+              <w:rPr>
+                <w:rFonts w:eastAsia="Times New Roman" w:cs="Times New Roman"/>
+                <w:color w:val="000000"/>
+                <w:sz w:val="24"/>
+                <w:szCs w:val="24"/>
+              </w:rPr>
+              <w:t>Pass</w:t>
+            </w:r>
           </w:p>
         </w:tc>
       </w:tr>
     </w:tbl>
+    <w:p/>
     <w:p/>
     <w:sectPr>
       <w:headerReference w:type="default" r:id="rId8"/>
@@ -1396,7 +3197,7 @@
         <w:sz w:val="16"/>
         <w:szCs w:val="16"/>
       </w:rPr>
-      <w:t>1</w:t>
+      <w:t>2</w:t>
     </w:r>
     <w:r>
       <w:rPr>

</xml_diff>